<commit_message>
Test case with test plans
</commit_message>
<xml_diff>
--- a/BDD Documentation/Test Plan.docx
+++ b/BDD Documentation/Test Plan.docx
@@ -174,6 +174,53 @@
     </w:p>
     <w:p>
       <w:pPr>
+        <w:pStyle w:val="ListParagraph"/>
+        <w:numPr>
+          <w:ilvl w:val="0"/>
+          <w:numId w:val="1"/>
+        </w:numPr>
+        <w:rPr>
+          <w:sz w:val="24"/>
+          <w:szCs w:val="24"/>
+        </w:rPr>
+      </w:pPr>
+      <w:r>
+        <w:rPr>
+          <w:sz w:val="24"/>
+          <w:szCs w:val="24"/>
+        </w:rPr>
+        <w:t>To verify that the items in the cart are sorted</w:t>
+      </w:r>
+      <w:r>
+        <w:rPr>
+          <w:sz w:val="24"/>
+          <w:szCs w:val="24"/>
+        </w:rPr>
+        <w:t xml:space="preserve"> in ascending or descending order by price.</w:t>
+      </w:r>
+    </w:p>
+    <w:p>
+      <w:pPr>
+        <w:pStyle w:val="ListParagraph"/>
+        <w:numPr>
+          <w:ilvl w:val="0"/>
+          <w:numId w:val="1"/>
+        </w:numPr>
+        <w:rPr>
+          <w:sz w:val="24"/>
+          <w:szCs w:val="24"/>
+        </w:rPr>
+      </w:pPr>
+      <w:r>
+        <w:rPr>
+          <w:sz w:val="24"/>
+          <w:szCs w:val="24"/>
+        </w:rPr>
+        <w:t>To verify that the correct quantities are shown under different circumstances.</w:t>
+      </w:r>
+    </w:p>
+    <w:p>
+      <w:pPr>
         <w:rPr>
           <w:sz w:val="24"/>
           <w:szCs w:val="24"/>
@@ -212,7 +259,35 @@
           <w:sz w:val="24"/>
           <w:szCs w:val="24"/>
         </w:rPr>
-        <w:t xml:space="preserve">Functional Testing: Verify that all functional requirements are met, including making sure the title appears when the application is running, testing drop-down menus, adding and removing items from the cart, checking to ensure discounts are applied, and generating error messages. </w:t>
+        <w:t>Functional Testing: Verify that all functional requirements are met, including making sure the title appears when the application is running, testing drop-down menus, adding and removing items from the cart, checking to ensure discounts are applied,</w:t>
+      </w:r>
+      <w:r>
+        <w:rPr>
+          <w:sz w:val="24"/>
+          <w:szCs w:val="24"/>
+        </w:rPr>
+        <w:t xml:space="preserve"> </w:t>
+      </w:r>
+      <w:r>
+        <w:rPr>
+          <w:sz w:val="24"/>
+          <w:szCs w:val="24"/>
+        </w:rPr>
+        <w:t xml:space="preserve"> generating error messages</w:t>
+      </w:r>
+      <w:r>
+        <w:rPr>
+          <w:sz w:val="24"/>
+          <w:szCs w:val="24"/>
+        </w:rPr>
+        <w:t xml:space="preserve">, </w:t>
+      </w:r>
+      <w:r>
+        <w:rPr>
+          <w:sz w:val="24"/>
+          <w:szCs w:val="24"/>
+        </w:rPr>
+        <w:t xml:space="preserve">checking to make sure items are sorted correctly, and testing that correct quantities are shown. </w:t>
       </w:r>
     </w:p>
     <w:p>
@@ -380,6 +455,46 @@
     </w:p>
     <w:p>
       <w:pPr>
+        <w:pStyle w:val="ListParagraph"/>
+        <w:numPr>
+          <w:ilvl w:val="0"/>
+          <w:numId w:val="2"/>
+        </w:numPr>
+        <w:rPr>
+          <w:sz w:val="24"/>
+          <w:szCs w:val="24"/>
+        </w:rPr>
+      </w:pPr>
+      <w:r>
+        <w:rPr>
+          <w:sz w:val="24"/>
+          <w:szCs w:val="24"/>
+        </w:rPr>
+        <w:t>Sorting items</w:t>
+      </w:r>
+    </w:p>
+    <w:p>
+      <w:pPr>
+        <w:pStyle w:val="ListParagraph"/>
+        <w:numPr>
+          <w:ilvl w:val="0"/>
+          <w:numId w:val="2"/>
+        </w:numPr>
+        <w:rPr>
+          <w:sz w:val="24"/>
+          <w:szCs w:val="24"/>
+        </w:rPr>
+      </w:pPr>
+      <w:r>
+        <w:rPr>
+          <w:sz w:val="24"/>
+          <w:szCs w:val="24"/>
+        </w:rPr>
+        <w:t xml:space="preserve">Checking quantity </w:t>
+      </w:r>
+    </w:p>
+    <w:p>
+      <w:pPr>
         <w:rPr>
           <w:sz w:val="24"/>
           <w:szCs w:val="24"/>
@@ -498,6 +613,7 @@
           <w:sz w:val="24"/>
           <w:szCs w:val="24"/>
         </w:rPr>
+        <w:lastRenderedPageBreak/>
         <w:t>Applying a discount code</w:t>
       </w:r>
     </w:p>
@@ -523,6 +639,46 @@
     </w:p>
     <w:p>
       <w:pPr>
+        <w:pStyle w:val="ListParagraph"/>
+        <w:numPr>
+          <w:ilvl w:val="0"/>
+          <w:numId w:val="3"/>
+        </w:numPr>
+        <w:rPr>
+          <w:sz w:val="24"/>
+          <w:szCs w:val="24"/>
+        </w:rPr>
+      </w:pPr>
+      <w:r>
+        <w:rPr>
+          <w:sz w:val="24"/>
+          <w:szCs w:val="24"/>
+        </w:rPr>
+        <w:t>Sorting items in ascending and descending order</w:t>
+      </w:r>
+    </w:p>
+    <w:p>
+      <w:pPr>
+        <w:pStyle w:val="ListParagraph"/>
+        <w:numPr>
+          <w:ilvl w:val="0"/>
+          <w:numId w:val="3"/>
+        </w:numPr>
+        <w:rPr>
+          <w:sz w:val="24"/>
+          <w:szCs w:val="24"/>
+        </w:rPr>
+      </w:pPr>
+      <w:r>
+        <w:rPr>
+          <w:sz w:val="24"/>
+          <w:szCs w:val="24"/>
+        </w:rPr>
+        <w:t xml:space="preserve">Checking quantity of foods available </w:t>
+      </w:r>
+    </w:p>
+    <w:p>
+      <w:pPr>
         <w:rPr>
           <w:sz w:val="24"/>
           <w:szCs w:val="24"/>
@@ -556,301 +712,1138 @@
           <w:sz w:val="24"/>
           <w:szCs w:val="24"/>
         </w:rPr>
+        <w:t>Test Case ID: TC1</w:t>
+      </w:r>
+    </w:p>
+    <w:p>
+      <w:pPr>
+        <w:rPr>
+          <w:sz w:val="24"/>
+          <w:szCs w:val="24"/>
+        </w:rPr>
+      </w:pPr>
+      <w:r>
+        <w:rPr>
+          <w:sz w:val="24"/>
+          <w:szCs w:val="24"/>
+        </w:rPr>
+        <w:t>Description: Test if title appears when the application is running</w:t>
+      </w:r>
+    </w:p>
+    <w:p>
+      <w:pPr>
+        <w:rPr>
+          <w:sz w:val="24"/>
+          <w:szCs w:val="24"/>
+        </w:rPr>
+      </w:pPr>
+      <w:r>
+        <w:rPr>
+          <w:sz w:val="24"/>
+          <w:szCs w:val="24"/>
+        </w:rPr>
+        <w:t>Input: run application and check to ensure that the title appears</w:t>
+      </w:r>
+    </w:p>
+    <w:p>
+      <w:pPr>
+        <w:rPr>
+          <w:sz w:val="24"/>
+          <w:szCs w:val="24"/>
+        </w:rPr>
+      </w:pPr>
+      <w:r>
+        <w:rPr>
+          <w:sz w:val="24"/>
+          <w:szCs w:val="24"/>
+        </w:rPr>
+        <w:t>Expected result: a title should appear while the web application is running.</w:t>
+      </w:r>
+    </w:p>
+    <w:p>
+      <w:pPr>
+        <w:rPr>
+          <w:sz w:val="24"/>
+          <w:szCs w:val="24"/>
+        </w:rPr>
+      </w:pPr>
+      <w:r>
+        <w:rPr>
+          <w:sz w:val="24"/>
+          <w:szCs w:val="24"/>
+        </w:rPr>
+        <w:t>Level of testing: System</w:t>
+      </w:r>
+    </w:p>
+    <w:p>
+      <w:pPr>
+        <w:rPr>
+          <w:sz w:val="24"/>
+          <w:szCs w:val="24"/>
+        </w:rPr>
+      </w:pPr>
+      <w:r>
+        <w:rPr>
+          <w:sz w:val="24"/>
+          <w:szCs w:val="24"/>
+        </w:rPr>
+        <w:t>Module(s) to be tested: Application Title</w:t>
+      </w:r>
+    </w:p>
+    <w:p>
+      <w:pPr>
+        <w:rPr>
+          <w:sz w:val="24"/>
+          <w:szCs w:val="24"/>
+        </w:rPr>
+      </w:pPr>
+      <w:r>
+        <w:rPr>
+          <w:sz w:val="24"/>
+          <w:szCs w:val="24"/>
+        </w:rPr>
+        <w:t>Test Case Technique Used: Positive Testing</w:t>
+      </w:r>
+    </w:p>
+    <w:p>
+      <w:pPr>
+        <w:rPr>
+          <w:sz w:val="24"/>
+          <w:szCs w:val="24"/>
+        </w:rPr>
+      </w:pPr>
+    </w:p>
+    <w:p>
+      <w:pPr>
+        <w:rPr>
+          <w:sz w:val="24"/>
+          <w:szCs w:val="24"/>
+        </w:rPr>
+      </w:pPr>
+      <w:r>
+        <w:rPr>
+          <w:sz w:val="24"/>
+          <w:szCs w:val="24"/>
+        </w:rPr>
+        <w:t>Test Case ID: TC2</w:t>
+      </w:r>
+    </w:p>
+    <w:p>
+      <w:pPr>
+        <w:rPr>
+          <w:sz w:val="24"/>
+          <w:szCs w:val="24"/>
+        </w:rPr>
+      </w:pPr>
+      <w:r>
+        <w:rPr>
+          <w:sz w:val="24"/>
+          <w:szCs w:val="24"/>
+        </w:rPr>
+        <w:t>Description: Test that the user is able to view values from a drop-down menu.</w:t>
+      </w:r>
+    </w:p>
+    <w:p>
+      <w:pPr>
+        <w:rPr>
+          <w:sz w:val="24"/>
+          <w:szCs w:val="24"/>
+        </w:rPr>
+      </w:pPr>
+      <w:r>
+        <w:rPr>
+          <w:sz w:val="24"/>
+          <w:szCs w:val="24"/>
+        </w:rPr>
+        <w:t>Input: User should click on a drop-down menu.</w:t>
+      </w:r>
+    </w:p>
+    <w:p>
+      <w:pPr>
+        <w:rPr>
+          <w:sz w:val="24"/>
+          <w:szCs w:val="24"/>
+        </w:rPr>
+      </w:pPr>
+      <w:r>
+        <w:rPr>
+          <w:sz w:val="24"/>
+          <w:szCs w:val="24"/>
+        </w:rPr>
+        <w:t>Expected Output: none</w:t>
+      </w:r>
+    </w:p>
+    <w:p>
+      <w:pPr>
+        <w:rPr>
+          <w:sz w:val="24"/>
+          <w:szCs w:val="24"/>
+        </w:rPr>
+      </w:pPr>
+      <w:r>
+        <w:rPr>
+          <w:sz w:val="24"/>
+          <w:szCs w:val="24"/>
+        </w:rPr>
+        <w:t>Expected Result: A valid list of cart items should be displayed when the user selects the drop-down menu.</w:t>
+      </w:r>
+    </w:p>
+    <w:p>
+      <w:pPr>
+        <w:rPr>
+          <w:sz w:val="24"/>
+          <w:szCs w:val="24"/>
+        </w:rPr>
+      </w:pPr>
+      <w:r>
+        <w:rPr>
+          <w:sz w:val="24"/>
+          <w:szCs w:val="24"/>
+        </w:rPr>
+        <w:t>Level of testing: System</w:t>
+      </w:r>
+    </w:p>
+    <w:p>
+      <w:pPr>
+        <w:rPr>
+          <w:sz w:val="24"/>
+          <w:szCs w:val="24"/>
+        </w:rPr>
+      </w:pPr>
+      <w:r>
+        <w:rPr>
+          <w:sz w:val="24"/>
+          <w:szCs w:val="24"/>
+        </w:rPr>
+        <w:t>Module(s) to be tested: Drop Down menu</w:t>
+      </w:r>
+    </w:p>
+    <w:p>
+      <w:pPr>
+        <w:rPr>
+          <w:sz w:val="24"/>
+          <w:szCs w:val="24"/>
+        </w:rPr>
+      </w:pPr>
+      <w:r>
+        <w:rPr>
+          <w:sz w:val="24"/>
+          <w:szCs w:val="24"/>
+        </w:rPr>
+        <w:t>Test Case Technique used: Use Case Scenarios</w:t>
+      </w:r>
+    </w:p>
+    <w:p>
+      <w:pPr>
+        <w:rPr>
+          <w:sz w:val="24"/>
+          <w:szCs w:val="24"/>
+        </w:rPr>
+      </w:pPr>
+    </w:p>
+    <w:p>
+      <w:pPr>
+        <w:rPr>
+          <w:sz w:val="24"/>
+          <w:szCs w:val="24"/>
+        </w:rPr>
+      </w:pPr>
+      <w:r>
+        <w:rPr>
+          <w:sz w:val="24"/>
+          <w:szCs w:val="24"/>
+        </w:rPr>
+        <w:t>Test Case ID: TC3</w:t>
+      </w:r>
+    </w:p>
+    <w:p>
+      <w:pPr>
+        <w:rPr>
+          <w:sz w:val="24"/>
+          <w:szCs w:val="24"/>
+        </w:rPr>
+      </w:pPr>
+      <w:r>
+        <w:rPr>
+          <w:sz w:val="24"/>
+          <w:szCs w:val="24"/>
+        </w:rPr>
+        <w:t>Description: Test if the user is able to add selected item to the cart via the ‘add to cart’ button</w:t>
+      </w:r>
+    </w:p>
+    <w:p>
+      <w:pPr>
+        <w:rPr>
+          <w:sz w:val="24"/>
+          <w:szCs w:val="24"/>
+        </w:rPr>
+      </w:pPr>
+      <w:r>
+        <w:rPr>
+          <w:sz w:val="24"/>
+          <w:szCs w:val="24"/>
+        </w:rPr>
+        <w:t>Input: have a user click the ‘add to cart' button</w:t>
+      </w:r>
+    </w:p>
+    <w:p>
+      <w:pPr>
+        <w:rPr>
+          <w:sz w:val="24"/>
+          <w:szCs w:val="24"/>
+        </w:rPr>
+      </w:pPr>
+      <w:r>
+        <w:rPr>
+          <w:sz w:val="24"/>
+          <w:szCs w:val="24"/>
+        </w:rPr>
+        <w:t>Expected Output: a list of products. User should than select</w:t>
+      </w:r>
+      <w:r>
+        <w:rPr>
+          <w:sz w:val="24"/>
+          <w:szCs w:val="24"/>
+        </w:rPr>
+        <w:t xml:space="preserve"> Banana</w:t>
+      </w:r>
+    </w:p>
+    <w:p>
+      <w:pPr>
+        <w:rPr>
+          <w:sz w:val="24"/>
+          <w:szCs w:val="24"/>
+        </w:rPr>
+      </w:pPr>
+      <w:r>
+        <w:rPr>
+          <w:sz w:val="24"/>
+          <w:szCs w:val="24"/>
+        </w:rPr>
+        <w:t xml:space="preserve">Expected Result: </w:t>
+      </w:r>
+      <w:r>
+        <w:rPr>
+          <w:sz w:val="24"/>
+          <w:szCs w:val="24"/>
+        </w:rPr>
+        <w:t>Banana</w:t>
+      </w:r>
+      <w:r>
+        <w:rPr>
+          <w:sz w:val="24"/>
+          <w:szCs w:val="24"/>
+        </w:rPr>
+        <w:t xml:space="preserve"> is added to the cart.</w:t>
+      </w:r>
+    </w:p>
+    <w:p>
+      <w:pPr>
+        <w:rPr>
+          <w:sz w:val="24"/>
+          <w:szCs w:val="24"/>
+        </w:rPr>
+      </w:pPr>
+      <w:r>
+        <w:rPr>
+          <w:sz w:val="24"/>
+          <w:szCs w:val="24"/>
+        </w:rPr>
         <w:lastRenderedPageBreak/>
-        <w:t>Test Case ID: TC1</w:t>
-      </w:r>
-    </w:p>
-    <w:p>
-      <w:pPr>
-        <w:rPr>
-          <w:sz w:val="24"/>
-          <w:szCs w:val="24"/>
-        </w:rPr>
-      </w:pPr>
-      <w:r>
-        <w:rPr>
-          <w:sz w:val="24"/>
-          <w:szCs w:val="24"/>
-        </w:rPr>
-        <w:t>Description: Test if title appears when the application is running</w:t>
-      </w:r>
-    </w:p>
-    <w:p>
-      <w:pPr>
-        <w:rPr>
-          <w:sz w:val="24"/>
-          <w:szCs w:val="24"/>
-        </w:rPr>
-      </w:pPr>
-      <w:r>
-        <w:rPr>
-          <w:sz w:val="24"/>
-          <w:szCs w:val="24"/>
-        </w:rPr>
-        <w:t>Input: run application and check to ensure that the title appears</w:t>
-      </w:r>
-    </w:p>
-    <w:p>
-      <w:pPr>
-        <w:rPr>
-          <w:sz w:val="24"/>
-          <w:szCs w:val="24"/>
-        </w:rPr>
-      </w:pPr>
-      <w:r>
-        <w:rPr>
-          <w:sz w:val="24"/>
-          <w:szCs w:val="24"/>
-        </w:rPr>
-        <w:t>Expected result: a title should appear while the web application is running.</w:t>
-      </w:r>
-    </w:p>
-    <w:p>
-      <w:pPr>
-        <w:rPr>
-          <w:sz w:val="24"/>
-          <w:szCs w:val="24"/>
-        </w:rPr>
-      </w:pPr>
-      <w:r>
-        <w:rPr>
-          <w:sz w:val="24"/>
-          <w:szCs w:val="24"/>
-        </w:rPr>
-        <w:t>Level of testing: System</w:t>
-      </w:r>
-    </w:p>
-    <w:p>
-      <w:pPr>
-        <w:rPr>
-          <w:sz w:val="24"/>
-          <w:szCs w:val="24"/>
-        </w:rPr>
-      </w:pPr>
-      <w:r>
-        <w:rPr>
-          <w:sz w:val="24"/>
-          <w:szCs w:val="24"/>
-        </w:rPr>
-        <w:t>Module(s) to be tested: Application Title</w:t>
-      </w:r>
-    </w:p>
-    <w:p>
-      <w:pPr>
-        <w:rPr>
-          <w:sz w:val="24"/>
-          <w:szCs w:val="24"/>
-        </w:rPr>
-      </w:pPr>
-      <w:r>
-        <w:rPr>
-          <w:sz w:val="24"/>
-          <w:szCs w:val="24"/>
-        </w:rPr>
-        <w:t>Test Case Technique Used: Positive Testing</w:t>
-      </w:r>
-    </w:p>
-    <w:p>
-      <w:pPr>
-        <w:rPr>
-          <w:sz w:val="24"/>
-          <w:szCs w:val="24"/>
-        </w:rPr>
-      </w:pPr>
-    </w:p>
-    <w:p>
-      <w:pPr>
-        <w:rPr>
-          <w:sz w:val="24"/>
-          <w:szCs w:val="24"/>
-        </w:rPr>
-      </w:pPr>
-      <w:r>
-        <w:rPr>
-          <w:sz w:val="24"/>
-          <w:szCs w:val="24"/>
-        </w:rPr>
-        <w:t>Test Case ID: TC2</w:t>
-      </w:r>
-    </w:p>
-    <w:p>
-      <w:pPr>
-        <w:rPr>
-          <w:sz w:val="24"/>
-          <w:szCs w:val="24"/>
-        </w:rPr>
-      </w:pPr>
-      <w:r>
-        <w:rPr>
-          <w:sz w:val="24"/>
-          <w:szCs w:val="24"/>
-        </w:rPr>
-        <w:t>Description: Test that the user is able to view values from a drop-down menu.</w:t>
-      </w:r>
-    </w:p>
-    <w:p>
-      <w:pPr>
-        <w:rPr>
-          <w:sz w:val="24"/>
-          <w:szCs w:val="24"/>
-        </w:rPr>
-      </w:pPr>
-      <w:r>
-        <w:rPr>
-          <w:sz w:val="24"/>
-          <w:szCs w:val="24"/>
-        </w:rPr>
-        <w:t>Input: User should click on a drop-down menu.</w:t>
-      </w:r>
-    </w:p>
-    <w:p>
-      <w:pPr>
-        <w:rPr>
-          <w:sz w:val="24"/>
-          <w:szCs w:val="24"/>
-        </w:rPr>
-      </w:pPr>
-      <w:r>
-        <w:rPr>
-          <w:sz w:val="24"/>
-          <w:szCs w:val="24"/>
-        </w:rPr>
-        <w:t>Expected Output: none</w:t>
-      </w:r>
-    </w:p>
-    <w:p>
-      <w:pPr>
-        <w:rPr>
-          <w:sz w:val="24"/>
-          <w:szCs w:val="24"/>
-        </w:rPr>
-      </w:pPr>
-      <w:r>
-        <w:rPr>
-          <w:sz w:val="24"/>
-          <w:szCs w:val="24"/>
-        </w:rPr>
-        <w:t>Expected Result: A valid list of cart items should be displayed when the user selects the drop-down menu.</w:t>
-      </w:r>
-    </w:p>
-    <w:p>
-      <w:pPr>
-        <w:rPr>
-          <w:sz w:val="24"/>
-          <w:szCs w:val="24"/>
-        </w:rPr>
-      </w:pPr>
-      <w:r>
-        <w:rPr>
-          <w:sz w:val="24"/>
-          <w:szCs w:val="24"/>
-        </w:rPr>
-        <w:t>Level of testing: System</w:t>
-      </w:r>
-    </w:p>
-    <w:p>
-      <w:pPr>
-        <w:rPr>
-          <w:sz w:val="24"/>
-          <w:szCs w:val="24"/>
-        </w:rPr>
-      </w:pPr>
-      <w:r>
-        <w:rPr>
-          <w:sz w:val="24"/>
-          <w:szCs w:val="24"/>
-        </w:rPr>
-        <w:t>Module(s) to be tested: Drop Down menu</w:t>
-      </w:r>
-    </w:p>
-    <w:p>
-      <w:pPr>
-        <w:rPr>
-          <w:sz w:val="24"/>
-          <w:szCs w:val="24"/>
-        </w:rPr>
-      </w:pPr>
-      <w:r>
-        <w:rPr>
-          <w:sz w:val="24"/>
-          <w:szCs w:val="24"/>
-        </w:rPr>
-        <w:t>Test Case Technique used: Use Case Scenarios</w:t>
-      </w:r>
-    </w:p>
-    <w:p>
-      <w:pPr>
-        <w:rPr>
-          <w:sz w:val="24"/>
-          <w:szCs w:val="24"/>
-        </w:rPr>
-      </w:pPr>
-    </w:p>
-    <w:p>
-      <w:pPr>
-        <w:rPr>
-          <w:sz w:val="24"/>
-          <w:szCs w:val="24"/>
-        </w:rPr>
-      </w:pPr>
-      <w:r>
-        <w:rPr>
-          <w:sz w:val="24"/>
-          <w:szCs w:val="24"/>
-        </w:rPr>
-        <w:t>Test Case ID: TC3</w:t>
-      </w:r>
-    </w:p>
-    <w:p>
-      <w:pPr>
-        <w:rPr>
-          <w:sz w:val="24"/>
-          <w:szCs w:val="24"/>
-        </w:rPr>
-      </w:pPr>
-      <w:r>
-        <w:rPr>
-          <w:sz w:val="24"/>
-          <w:szCs w:val="24"/>
-        </w:rPr>
-        <w:t>Description: Test if the user is able to add selected item to the cart via the ‘add to cart’ button</w:t>
-      </w:r>
-    </w:p>
-    <w:p>
-      <w:pPr>
-        <w:rPr>
-          <w:sz w:val="24"/>
-          <w:szCs w:val="24"/>
-        </w:rPr>
-      </w:pPr>
-      <w:r>
-        <w:rPr>
-          <w:sz w:val="24"/>
-          <w:szCs w:val="24"/>
-        </w:rPr>
-        <w:t>Input: have a user click the ‘add to cart' button</w:t>
-      </w:r>
-    </w:p>
-    <w:p>
-      <w:pPr>
-        <w:rPr>
-          <w:sz w:val="24"/>
-          <w:szCs w:val="24"/>
-        </w:rPr>
-      </w:pPr>
-      <w:r>
-        <w:rPr>
-          <w:sz w:val="24"/>
-          <w:szCs w:val="24"/>
-        </w:rPr>
-        <w:t>Expected Output: a list of products. User should than select</w:t>
-      </w:r>
-      <w:r>
-        <w:rPr>
-          <w:sz w:val="24"/>
-          <w:szCs w:val="24"/>
-        </w:rPr>
-        <w:t xml:space="preserve"> Banana</w:t>
+        <w:t>Level of testing: intergration</w:t>
+      </w:r>
+    </w:p>
+    <w:p>
+      <w:pPr>
+        <w:rPr>
+          <w:sz w:val="24"/>
+          <w:szCs w:val="24"/>
+        </w:rPr>
+      </w:pPr>
+      <w:r>
+        <w:rPr>
+          <w:sz w:val="24"/>
+          <w:szCs w:val="24"/>
+        </w:rPr>
+        <w:t>Module(s) to be tested: Add to cart button</w:t>
+      </w:r>
+    </w:p>
+    <w:p>
+      <w:pPr>
+        <w:rPr>
+          <w:sz w:val="24"/>
+          <w:szCs w:val="24"/>
+        </w:rPr>
+      </w:pPr>
+      <w:r>
+        <w:rPr>
+          <w:sz w:val="24"/>
+          <w:szCs w:val="24"/>
+        </w:rPr>
+        <w:t>Test Case Technique used: Functional testing</w:t>
+      </w:r>
+    </w:p>
+    <w:p>
+      <w:pPr>
+        <w:rPr>
+          <w:sz w:val="24"/>
+          <w:szCs w:val="24"/>
+        </w:rPr>
+      </w:pPr>
+    </w:p>
+    <w:p>
+      <w:pPr>
+        <w:rPr>
+          <w:sz w:val="24"/>
+          <w:szCs w:val="24"/>
+        </w:rPr>
+      </w:pPr>
+      <w:r>
+        <w:rPr>
+          <w:sz w:val="24"/>
+          <w:szCs w:val="24"/>
+        </w:rPr>
+        <w:t>Test Case ID: TC4</w:t>
+      </w:r>
+    </w:p>
+    <w:p>
+      <w:pPr>
+        <w:rPr>
+          <w:sz w:val="24"/>
+          <w:szCs w:val="24"/>
+        </w:rPr>
+      </w:pPr>
+      <w:r>
+        <w:rPr>
+          <w:sz w:val="24"/>
+          <w:szCs w:val="24"/>
+        </w:rPr>
+        <w:t xml:space="preserve">Description: Test if the user is able to enter </w:t>
+      </w:r>
+      <w:r>
+        <w:rPr>
+          <w:sz w:val="24"/>
+          <w:szCs w:val="24"/>
+        </w:rPr>
+        <w:t>a discount</w:t>
+      </w:r>
+      <w:r>
+        <w:rPr>
+          <w:sz w:val="24"/>
+          <w:szCs w:val="24"/>
+        </w:rPr>
+        <w:t xml:space="preserve"> code</w:t>
+      </w:r>
+      <w:r>
+        <w:rPr>
+          <w:sz w:val="24"/>
+          <w:szCs w:val="24"/>
+        </w:rPr>
+        <w:t xml:space="preserve"> in text box</w:t>
+      </w:r>
+    </w:p>
+    <w:p>
+      <w:pPr>
+        <w:rPr>
+          <w:sz w:val="24"/>
+          <w:szCs w:val="24"/>
+        </w:rPr>
+      </w:pPr>
+      <w:r>
+        <w:rPr>
+          <w:sz w:val="24"/>
+          <w:szCs w:val="24"/>
+        </w:rPr>
+        <w:t xml:space="preserve">Input: enter </w:t>
+      </w:r>
+      <w:r>
+        <w:rPr>
+          <w:sz w:val="24"/>
+          <w:szCs w:val="24"/>
+        </w:rPr>
+        <w:t>“DISCOUNT20”</w:t>
+      </w:r>
+      <w:r>
+        <w:rPr>
+          <w:sz w:val="24"/>
+          <w:szCs w:val="24"/>
+        </w:rPr>
+        <w:t>(Case matters)</w:t>
+      </w:r>
+      <w:r>
+        <w:rPr>
+          <w:sz w:val="24"/>
+          <w:szCs w:val="24"/>
+        </w:rPr>
+        <w:t xml:space="preserve"> </w:t>
+      </w:r>
+      <w:r>
+        <w:rPr>
+          <w:sz w:val="24"/>
+          <w:szCs w:val="24"/>
+        </w:rPr>
+        <w:t>discount code into discount code text box.</w:t>
+      </w:r>
+    </w:p>
+    <w:p>
+      <w:pPr>
+        <w:rPr>
+          <w:sz w:val="24"/>
+          <w:szCs w:val="24"/>
+        </w:rPr>
+      </w:pPr>
+      <w:r>
+        <w:rPr>
+          <w:sz w:val="24"/>
+          <w:szCs w:val="24"/>
+        </w:rPr>
+        <w:t xml:space="preserve">Expected Output: </w:t>
+      </w:r>
+    </w:p>
+    <w:p>
+      <w:pPr>
+        <w:rPr>
+          <w:sz w:val="24"/>
+          <w:szCs w:val="24"/>
+        </w:rPr>
+      </w:pPr>
+      <w:r>
+        <w:rPr>
+          <w:sz w:val="24"/>
+          <w:szCs w:val="24"/>
+        </w:rPr>
+        <w:t>Expected Result: Discount code should be accepted</w:t>
+      </w:r>
+      <w:r>
+        <w:rPr>
+          <w:sz w:val="24"/>
+          <w:szCs w:val="24"/>
+        </w:rPr>
+        <w:t>.</w:t>
+      </w:r>
+    </w:p>
+    <w:p>
+      <w:pPr>
+        <w:rPr>
+          <w:sz w:val="24"/>
+          <w:szCs w:val="24"/>
+        </w:rPr>
+      </w:pPr>
+      <w:r>
+        <w:rPr>
+          <w:sz w:val="24"/>
+          <w:szCs w:val="24"/>
+        </w:rPr>
+        <w:t>Level of testing: Integration</w:t>
+      </w:r>
+    </w:p>
+    <w:p>
+      <w:pPr>
+        <w:rPr>
+          <w:sz w:val="24"/>
+          <w:szCs w:val="24"/>
+        </w:rPr>
+      </w:pPr>
+      <w:r>
+        <w:rPr>
+          <w:sz w:val="24"/>
+          <w:szCs w:val="24"/>
+        </w:rPr>
+        <w:t>Module(s) to be tested: Discount code text box</w:t>
+      </w:r>
+    </w:p>
+    <w:p>
+      <w:pPr>
+        <w:rPr>
+          <w:sz w:val="24"/>
+          <w:szCs w:val="24"/>
+        </w:rPr>
+      </w:pPr>
+      <w:r>
+        <w:rPr>
+          <w:sz w:val="24"/>
+          <w:szCs w:val="24"/>
+        </w:rPr>
+        <w:t>Test Case Technique used: Functional testing</w:t>
+      </w:r>
+    </w:p>
+    <w:p>
+      <w:pPr>
+        <w:rPr>
+          <w:sz w:val="24"/>
+          <w:szCs w:val="24"/>
+        </w:rPr>
+      </w:pPr>
+    </w:p>
+    <w:p>
+      <w:pPr>
+        <w:rPr>
+          <w:sz w:val="24"/>
+          <w:szCs w:val="24"/>
+        </w:rPr>
+      </w:pPr>
+      <w:r>
+        <w:rPr>
+          <w:sz w:val="24"/>
+          <w:szCs w:val="24"/>
+        </w:rPr>
+        <w:t>Test Case ID: TC5</w:t>
+      </w:r>
+    </w:p>
+    <w:p>
+      <w:pPr>
+        <w:rPr>
+          <w:sz w:val="24"/>
+          <w:szCs w:val="24"/>
+        </w:rPr>
+      </w:pPr>
+      <w:r>
+        <w:rPr>
+          <w:sz w:val="24"/>
+          <w:szCs w:val="24"/>
+        </w:rPr>
+        <w:t>Description: Verify the discount code was applied</w:t>
+      </w:r>
+    </w:p>
+    <w:p>
+      <w:pPr>
+        <w:rPr>
+          <w:sz w:val="24"/>
+          <w:szCs w:val="24"/>
+        </w:rPr>
+      </w:pPr>
+      <w:r>
+        <w:rPr>
+          <w:sz w:val="24"/>
+          <w:szCs w:val="24"/>
+        </w:rPr>
+        <w:t xml:space="preserve">Input: </w:t>
+      </w:r>
+      <w:r>
+        <w:rPr>
+          <w:sz w:val="24"/>
+          <w:szCs w:val="24"/>
+        </w:rPr>
+        <w:t>After user enters “DISCOUNT20” into th</w:t>
+      </w:r>
+      <w:r>
+        <w:rPr>
+          <w:sz w:val="24"/>
+          <w:szCs w:val="24"/>
+        </w:rPr>
+        <w:t>e text box</w:t>
+      </w:r>
+      <w:r>
+        <w:rPr>
+          <w:sz w:val="24"/>
+          <w:szCs w:val="24"/>
+        </w:rPr>
+        <w:t>, user should select the apply discount button.</w:t>
+      </w:r>
+    </w:p>
+    <w:p>
+      <w:pPr>
+        <w:rPr>
+          <w:sz w:val="24"/>
+          <w:szCs w:val="24"/>
+        </w:rPr>
+      </w:pPr>
+      <w:r>
+        <w:rPr>
+          <w:sz w:val="24"/>
+          <w:szCs w:val="24"/>
+        </w:rPr>
+        <w:t xml:space="preserve">Expected Output: new price at </w:t>
+      </w:r>
+      <w:r>
+        <w:rPr>
+          <w:sz w:val="24"/>
+          <w:szCs w:val="24"/>
+        </w:rPr>
+        <w:t>20</w:t>
+      </w:r>
+      <w:r>
+        <w:rPr>
+          <w:sz w:val="24"/>
+          <w:szCs w:val="24"/>
+        </w:rPr>
+        <w:t>% lower</w:t>
+      </w:r>
+    </w:p>
+    <w:p>
+      <w:pPr>
+        <w:rPr>
+          <w:sz w:val="24"/>
+          <w:szCs w:val="24"/>
+        </w:rPr>
+      </w:pPr>
+      <w:r>
+        <w:rPr>
+          <w:sz w:val="24"/>
+          <w:szCs w:val="24"/>
+        </w:rPr>
+        <w:t>Expected Result: discount code gets applied and is reflected in the price</w:t>
+      </w:r>
+    </w:p>
+    <w:p>
+      <w:pPr>
+        <w:rPr>
+          <w:sz w:val="24"/>
+          <w:szCs w:val="24"/>
+        </w:rPr>
+      </w:pPr>
+      <w:r>
+        <w:rPr>
+          <w:sz w:val="24"/>
+          <w:szCs w:val="24"/>
+        </w:rPr>
+        <w:t>Level of testing: Integration and Validation</w:t>
+      </w:r>
+    </w:p>
+    <w:p>
+      <w:pPr>
+        <w:rPr>
+          <w:sz w:val="24"/>
+          <w:szCs w:val="24"/>
+        </w:rPr>
+      </w:pPr>
+      <w:r>
+        <w:rPr>
+          <w:sz w:val="24"/>
+          <w:szCs w:val="24"/>
+        </w:rPr>
+        <w:t xml:space="preserve">Module(s) to be tested: </w:t>
+      </w:r>
+      <w:r>
+        <w:rPr>
+          <w:sz w:val="24"/>
+          <w:szCs w:val="24"/>
+        </w:rPr>
+        <w:t>discount code button</w:t>
+      </w:r>
+    </w:p>
+    <w:p>
+      <w:pPr>
+        <w:rPr>
+          <w:sz w:val="24"/>
+          <w:szCs w:val="24"/>
+        </w:rPr>
+      </w:pPr>
+      <w:r>
+        <w:rPr>
+          <w:sz w:val="24"/>
+          <w:szCs w:val="24"/>
+        </w:rPr>
+        <w:t>Test Case Technique used:</w:t>
+      </w:r>
+      <w:r>
+        <w:rPr>
+          <w:sz w:val="24"/>
+          <w:szCs w:val="24"/>
+        </w:rPr>
+        <w:t xml:space="preserve"> Positive testing</w:t>
+      </w:r>
+    </w:p>
+    <w:p>
+      <w:pPr>
+        <w:rPr>
+          <w:sz w:val="24"/>
+          <w:szCs w:val="24"/>
+        </w:rPr>
+      </w:pPr>
+    </w:p>
+    <w:p>
+      <w:pPr>
+        <w:rPr>
+          <w:sz w:val="24"/>
+          <w:szCs w:val="24"/>
+        </w:rPr>
+      </w:pPr>
+      <w:r>
+        <w:rPr>
+          <w:sz w:val="24"/>
+          <w:szCs w:val="24"/>
+        </w:rPr>
+        <w:t>Test Case ID: TC6</w:t>
+      </w:r>
+    </w:p>
+    <w:p>
+      <w:pPr>
+        <w:rPr>
+          <w:sz w:val="24"/>
+          <w:szCs w:val="24"/>
+        </w:rPr>
+      </w:pPr>
+      <w:r>
+        <w:rPr>
+          <w:sz w:val="24"/>
+          <w:szCs w:val="24"/>
+        </w:rPr>
+        <w:t>Description: Verify that the user is able to remove an item</w:t>
+      </w:r>
+    </w:p>
+    <w:p>
+      <w:pPr>
+        <w:rPr>
+          <w:sz w:val="24"/>
+          <w:szCs w:val="24"/>
+        </w:rPr>
+      </w:pPr>
+      <w:r>
+        <w:rPr>
+          <w:sz w:val="24"/>
+          <w:szCs w:val="24"/>
+        </w:rPr>
+        <w:t xml:space="preserve">Input: user selects </w:t>
+      </w:r>
+      <w:r>
+        <w:rPr>
+          <w:sz w:val="24"/>
+          <w:szCs w:val="24"/>
+        </w:rPr>
+        <w:t>Banana from the drop-down menu</w:t>
+      </w:r>
+      <w:r>
+        <w:rPr>
+          <w:sz w:val="24"/>
+          <w:szCs w:val="24"/>
+        </w:rPr>
+        <w:t xml:space="preserve"> and clicks on remove button.</w:t>
+      </w:r>
+    </w:p>
+    <w:p>
+      <w:pPr>
+        <w:rPr>
+          <w:sz w:val="24"/>
+          <w:szCs w:val="24"/>
+        </w:rPr>
+      </w:pPr>
+      <w:r>
+        <w:rPr>
+          <w:sz w:val="24"/>
+          <w:szCs w:val="24"/>
+        </w:rPr>
+        <w:t>Expected Output: cart items minus removed item</w:t>
+      </w:r>
+    </w:p>
+    <w:p>
+      <w:pPr>
+        <w:rPr>
+          <w:sz w:val="24"/>
+          <w:szCs w:val="24"/>
+        </w:rPr>
+      </w:pPr>
+      <w:r>
+        <w:rPr>
+          <w:sz w:val="24"/>
+          <w:szCs w:val="24"/>
+        </w:rPr>
+        <w:t>Expected Result: item is removed from the cart</w:t>
+      </w:r>
+    </w:p>
+    <w:p>
+      <w:pPr>
+        <w:rPr>
+          <w:sz w:val="24"/>
+          <w:szCs w:val="24"/>
+        </w:rPr>
+      </w:pPr>
+      <w:r>
+        <w:rPr>
+          <w:sz w:val="24"/>
+          <w:szCs w:val="24"/>
+        </w:rPr>
+        <w:lastRenderedPageBreak/>
+        <w:t>Level of testing: Integration and Validation</w:t>
+      </w:r>
+    </w:p>
+    <w:p>
+      <w:pPr>
+        <w:rPr>
+          <w:sz w:val="24"/>
+          <w:szCs w:val="24"/>
+        </w:rPr>
+      </w:pPr>
+      <w:r>
+        <w:rPr>
+          <w:sz w:val="24"/>
+          <w:szCs w:val="24"/>
+        </w:rPr>
+        <w:t>Module(s) to be tested:</w:t>
+      </w:r>
+      <w:r>
+        <w:rPr>
+          <w:sz w:val="24"/>
+          <w:szCs w:val="24"/>
+        </w:rPr>
+        <w:t xml:space="preserve"> Remove Item button</w:t>
+      </w:r>
+    </w:p>
+    <w:p>
+      <w:pPr>
+        <w:rPr>
+          <w:sz w:val="24"/>
+          <w:szCs w:val="24"/>
+        </w:rPr>
+      </w:pPr>
+      <w:r>
+        <w:rPr>
+          <w:sz w:val="24"/>
+          <w:szCs w:val="24"/>
+        </w:rPr>
+        <w:t>Test Case Technique used: Positive testing</w:t>
+      </w:r>
+    </w:p>
+    <w:p>
+      <w:pPr>
+        <w:rPr>
+          <w:sz w:val="24"/>
+          <w:szCs w:val="24"/>
+        </w:rPr>
+      </w:pPr>
+    </w:p>
+    <w:p>
+      <w:pPr>
+        <w:rPr>
+          <w:sz w:val="24"/>
+          <w:szCs w:val="24"/>
+        </w:rPr>
+      </w:pPr>
+      <w:r>
+        <w:rPr>
+          <w:sz w:val="24"/>
+          <w:szCs w:val="24"/>
+        </w:rPr>
+        <w:t>Test Case ID: TC7</w:t>
+      </w:r>
+    </w:p>
+    <w:p>
+      <w:pPr>
+        <w:rPr>
+          <w:sz w:val="24"/>
+          <w:szCs w:val="24"/>
+        </w:rPr>
+      </w:pPr>
+      <w:r>
+        <w:rPr>
+          <w:sz w:val="24"/>
+          <w:szCs w:val="24"/>
+        </w:rPr>
+        <w:t>Description: Verify that an error message is generated for trying to remove an invalid item.</w:t>
+      </w:r>
+    </w:p>
+    <w:p>
+      <w:pPr>
+        <w:rPr>
+          <w:sz w:val="24"/>
+          <w:szCs w:val="24"/>
+        </w:rPr>
+      </w:pPr>
+      <w:r>
+        <w:rPr>
+          <w:sz w:val="24"/>
+          <w:szCs w:val="24"/>
+        </w:rPr>
+        <w:t xml:space="preserve">Input: User </w:t>
+      </w:r>
+      <w:r>
+        <w:rPr>
+          <w:sz w:val="24"/>
+          <w:szCs w:val="24"/>
+        </w:rPr>
+        <w:t>selects</w:t>
+      </w:r>
+      <w:r>
+        <w:rPr>
+          <w:sz w:val="24"/>
+          <w:szCs w:val="24"/>
+        </w:rPr>
+        <w:t xml:space="preserve"> item to remove from drop down and clicks remove button</w:t>
+      </w:r>
+    </w:p>
+    <w:p>
+      <w:pPr>
+        <w:rPr>
+          <w:sz w:val="24"/>
+          <w:szCs w:val="24"/>
+        </w:rPr>
+      </w:pPr>
+      <w:r>
+        <w:rPr>
+          <w:sz w:val="24"/>
+          <w:szCs w:val="24"/>
+        </w:rPr>
+        <w:t>Expected Output: Error message saying that this item does not exist.</w:t>
+      </w:r>
+    </w:p>
+    <w:p>
+      <w:pPr>
+        <w:rPr>
+          <w:sz w:val="24"/>
+          <w:szCs w:val="24"/>
+        </w:rPr>
+      </w:pPr>
+      <w:r>
+        <w:rPr>
+          <w:sz w:val="24"/>
+          <w:szCs w:val="24"/>
+        </w:rPr>
+        <w:t xml:space="preserve">Expected Result: error message generated. </w:t>
+      </w:r>
+    </w:p>
+    <w:p>
+      <w:pPr>
+        <w:rPr>
+          <w:sz w:val="24"/>
+          <w:szCs w:val="24"/>
+        </w:rPr>
+      </w:pPr>
+      <w:r>
+        <w:rPr>
+          <w:sz w:val="24"/>
+          <w:szCs w:val="24"/>
+        </w:rPr>
+        <w:t>Level of testing: Validation</w:t>
+      </w:r>
+    </w:p>
+    <w:p>
+      <w:pPr>
+        <w:rPr>
+          <w:sz w:val="24"/>
+          <w:szCs w:val="24"/>
+        </w:rPr>
+      </w:pPr>
+      <w:r>
+        <w:rPr>
+          <w:sz w:val="24"/>
+          <w:szCs w:val="24"/>
+        </w:rPr>
+        <w:t xml:space="preserve">Module(s) to be tested: remove item </w:t>
+      </w:r>
+      <w:r>
+        <w:rPr>
+          <w:sz w:val="24"/>
+          <w:szCs w:val="24"/>
+        </w:rPr>
+        <w:t>button</w:t>
+      </w:r>
+    </w:p>
+    <w:p>
+      <w:pPr>
+        <w:rPr>
+          <w:sz w:val="24"/>
+          <w:szCs w:val="24"/>
+        </w:rPr>
+      </w:pPr>
+      <w:r>
+        <w:rPr>
+          <w:sz w:val="24"/>
+          <w:szCs w:val="24"/>
+        </w:rPr>
+        <w:t>Test Case Technique used: Negative testing</w:t>
+      </w:r>
+    </w:p>
+    <w:p>
+      <w:pPr>
+        <w:rPr>
+          <w:sz w:val="24"/>
+          <w:szCs w:val="24"/>
+        </w:rPr>
+      </w:pPr>
+    </w:p>
+    <w:p>
+      <w:pPr>
+        <w:rPr>
+          <w:sz w:val="24"/>
+          <w:szCs w:val="24"/>
+        </w:rPr>
+      </w:pPr>
+      <w:r>
+        <w:rPr>
+          <w:sz w:val="24"/>
+          <w:szCs w:val="24"/>
+        </w:rPr>
+        <w:t>Test Case ID: TC</w:t>
+      </w:r>
+      <w:r>
+        <w:rPr>
+          <w:sz w:val="24"/>
+          <w:szCs w:val="24"/>
+        </w:rPr>
+        <w:t>8</w:t>
+      </w:r>
+    </w:p>
+    <w:p>
+      <w:pPr>
+        <w:rPr>
+          <w:sz w:val="24"/>
+          <w:szCs w:val="24"/>
+        </w:rPr>
+      </w:pPr>
+      <w:r>
+        <w:rPr>
+          <w:sz w:val="24"/>
+          <w:szCs w:val="24"/>
+        </w:rPr>
+        <w:t xml:space="preserve">Description: </w:t>
+      </w:r>
+      <w:r>
+        <w:rPr>
+          <w:sz w:val="24"/>
+          <w:szCs w:val="24"/>
+        </w:rPr>
+        <w:t>Verify that the cart has cleared after purchase is completed.</w:t>
+      </w:r>
+    </w:p>
+    <w:p>
+      <w:pPr>
+        <w:rPr>
+          <w:sz w:val="24"/>
+          <w:szCs w:val="24"/>
+        </w:rPr>
+      </w:pPr>
+      <w:r>
+        <w:rPr>
+          <w:sz w:val="24"/>
+          <w:szCs w:val="24"/>
+        </w:rPr>
+        <w:t>Input: User</w:t>
+      </w:r>
+      <w:r>
+        <w:rPr>
+          <w:sz w:val="24"/>
+          <w:szCs w:val="24"/>
+        </w:rPr>
+        <w:t xml:space="preserve"> selects 2 bananas from drop-down</w:t>
+      </w:r>
+      <w:r>
+        <w:rPr>
+          <w:sz w:val="24"/>
+          <w:szCs w:val="24"/>
+        </w:rPr>
+        <w:t xml:space="preserve"> menu and adds them to the cart. Next, the user selects Purchase items in cart button.</w:t>
+      </w:r>
+    </w:p>
+    <w:p>
+      <w:pPr>
+        <w:rPr>
+          <w:sz w:val="24"/>
+          <w:szCs w:val="24"/>
+        </w:rPr>
+      </w:pPr>
+      <w:r>
+        <w:rPr>
+          <w:sz w:val="24"/>
+          <w:szCs w:val="24"/>
+        </w:rPr>
+        <w:t xml:space="preserve">Expected Output: </w:t>
+      </w:r>
+      <w:r>
+        <w:rPr>
+          <w:sz w:val="24"/>
+          <w:szCs w:val="24"/>
+        </w:rPr>
+        <w:t xml:space="preserve">cart should now be empty. </w:t>
       </w:r>
     </w:p>
     <w:p>
@@ -872,82 +1865,169 @@
           <w:sz w:val="24"/>
           <w:szCs w:val="24"/>
         </w:rPr>
-        <w:t>Banana</w:t>
-      </w:r>
-      <w:r>
-        <w:rPr>
-          <w:sz w:val="24"/>
-          <w:szCs w:val="24"/>
-        </w:rPr>
-        <w:t xml:space="preserve"> is added to the cart.</w:t>
-      </w:r>
-    </w:p>
-    <w:p>
-      <w:pPr>
-        <w:rPr>
-          <w:sz w:val="24"/>
-          <w:szCs w:val="24"/>
-        </w:rPr>
-      </w:pPr>
-      <w:r>
-        <w:rPr>
-          <w:sz w:val="24"/>
-          <w:szCs w:val="24"/>
-        </w:rPr>
-        <w:t>Level of testing: intergration</w:t>
-      </w:r>
-    </w:p>
-    <w:p>
-      <w:pPr>
-        <w:rPr>
-          <w:sz w:val="24"/>
-          <w:szCs w:val="24"/>
-        </w:rPr>
-      </w:pPr>
-      <w:r>
-        <w:rPr>
-          <w:sz w:val="24"/>
-          <w:szCs w:val="24"/>
-        </w:rPr>
-        <w:t>Module(s) to be tested: Add to cart button</w:t>
-      </w:r>
-    </w:p>
-    <w:p>
-      <w:pPr>
-        <w:rPr>
-          <w:sz w:val="24"/>
-          <w:szCs w:val="24"/>
-        </w:rPr>
-      </w:pPr>
-      <w:r>
-        <w:rPr>
-          <w:sz w:val="24"/>
-          <w:szCs w:val="24"/>
-        </w:rPr>
-        <w:t>Test Case Technique used: Functional testing</w:t>
-      </w:r>
-    </w:p>
-    <w:p>
-      <w:pPr>
-        <w:rPr>
-          <w:sz w:val="24"/>
-          <w:szCs w:val="24"/>
-        </w:rPr>
-      </w:pPr>
-    </w:p>
-    <w:p>
-      <w:pPr>
-        <w:rPr>
-          <w:sz w:val="24"/>
-          <w:szCs w:val="24"/>
-        </w:rPr>
-      </w:pPr>
-      <w:r>
-        <w:rPr>
-          <w:sz w:val="24"/>
-          <w:szCs w:val="24"/>
-        </w:rPr>
-        <w:t>Test Case ID: TC4</w:t>
+        <w:t>empty cart</w:t>
+      </w:r>
+    </w:p>
+    <w:p>
+      <w:pPr>
+        <w:rPr>
+          <w:sz w:val="24"/>
+          <w:szCs w:val="24"/>
+        </w:rPr>
+      </w:pPr>
+      <w:r>
+        <w:rPr>
+          <w:sz w:val="24"/>
+          <w:szCs w:val="24"/>
+        </w:rPr>
+        <w:t>Level of testing: Validation</w:t>
+      </w:r>
+    </w:p>
+    <w:p>
+      <w:pPr>
+        <w:rPr>
+          <w:sz w:val="24"/>
+          <w:szCs w:val="24"/>
+        </w:rPr>
+      </w:pPr>
+      <w:r>
+        <w:rPr>
+          <w:sz w:val="24"/>
+          <w:szCs w:val="24"/>
+        </w:rPr>
+        <w:t xml:space="preserve">Module(s) to be tested: </w:t>
+      </w:r>
+      <w:r>
+        <w:rPr>
+          <w:sz w:val="24"/>
+          <w:szCs w:val="24"/>
+        </w:rPr>
+        <w:t>Purchase items in cart button</w:t>
+      </w:r>
+    </w:p>
+    <w:p>
+      <w:pPr>
+        <w:rPr>
+          <w:sz w:val="24"/>
+          <w:szCs w:val="24"/>
+        </w:rPr>
+      </w:pPr>
+      <w:r>
+        <w:rPr>
+          <w:sz w:val="24"/>
+          <w:szCs w:val="24"/>
+        </w:rPr>
+        <w:t xml:space="preserve">Test Case Technique used: </w:t>
+      </w:r>
+      <w:r>
+        <w:rPr>
+          <w:sz w:val="24"/>
+          <w:szCs w:val="24"/>
+        </w:rPr>
+        <w:t>Positive</w:t>
+      </w:r>
+      <w:r>
+        <w:rPr>
+          <w:sz w:val="24"/>
+          <w:szCs w:val="24"/>
+        </w:rPr>
+        <w:t xml:space="preserve"> testing</w:t>
+      </w:r>
+    </w:p>
+    <w:p>
+      <w:pPr>
+        <w:rPr>
+          <w:sz w:val="24"/>
+          <w:szCs w:val="24"/>
+        </w:rPr>
+      </w:pPr>
+    </w:p>
+    <w:p>
+      <w:pPr>
+        <w:rPr>
+          <w:sz w:val="24"/>
+          <w:szCs w:val="24"/>
+        </w:rPr>
+      </w:pPr>
+      <w:r>
+        <w:rPr>
+          <w:sz w:val="24"/>
+          <w:szCs w:val="24"/>
+        </w:rPr>
+        <w:t>Test Case ID: TC</w:t>
+      </w:r>
+      <w:r>
+        <w:rPr>
+          <w:sz w:val="24"/>
+          <w:szCs w:val="24"/>
+        </w:rPr>
+        <w:t>9</w:t>
+      </w:r>
+    </w:p>
+    <w:p>
+      <w:pPr>
+        <w:rPr>
+          <w:sz w:val="24"/>
+          <w:szCs w:val="24"/>
+        </w:rPr>
+      </w:pPr>
+      <w:r>
+        <w:rPr>
+          <w:sz w:val="24"/>
+          <w:szCs w:val="24"/>
+        </w:rPr>
+        <w:t xml:space="preserve">Description: </w:t>
+      </w:r>
+      <w:r>
+        <w:rPr>
+          <w:sz w:val="24"/>
+          <w:szCs w:val="24"/>
+        </w:rPr>
+        <w:t>Sorting items by highest price to lowest price</w:t>
+      </w:r>
+    </w:p>
+    <w:p>
+      <w:pPr>
+        <w:rPr>
+          <w:sz w:val="24"/>
+          <w:szCs w:val="24"/>
+        </w:rPr>
+      </w:pPr>
+      <w:r>
+        <w:rPr>
+          <w:sz w:val="24"/>
+          <w:szCs w:val="24"/>
+        </w:rPr>
+        <w:t xml:space="preserve">Input: User </w:t>
+      </w:r>
+      <w:r>
+        <w:rPr>
+          <w:sz w:val="24"/>
+          <w:szCs w:val="24"/>
+        </w:rPr>
+        <w:t>selects two items from drop-down menu (banana, apple), next the user selects high to low button</w:t>
+      </w:r>
+    </w:p>
+    <w:p>
+      <w:pPr>
+        <w:rPr>
+          <w:sz w:val="24"/>
+          <w:szCs w:val="24"/>
+        </w:rPr>
+      </w:pPr>
+      <w:r>
+        <w:rPr>
+          <w:sz w:val="24"/>
+          <w:szCs w:val="24"/>
+        </w:rPr>
+        <w:t xml:space="preserve">Expected Output: </w:t>
+      </w:r>
+      <w:r>
+        <w:rPr>
+          <w:sz w:val="24"/>
+          <w:szCs w:val="24"/>
+        </w:rPr>
+        <w:t>the list should show the most expensive item first which is the apple at $3 and the banana second at $2</w:t>
       </w:r>
     </w:p>
     <w:p>
@@ -963,71 +2043,168 @@
           <w:szCs w:val="24"/>
         </w:rPr>
         <w:lastRenderedPageBreak/>
-        <w:t xml:space="preserve">Description: Test if the user is able to enter </w:t>
-      </w:r>
-      <w:r>
-        <w:rPr>
-          <w:sz w:val="24"/>
-          <w:szCs w:val="24"/>
-        </w:rPr>
-        <w:t>a discount</w:t>
-      </w:r>
-      <w:r>
-        <w:rPr>
-          <w:sz w:val="24"/>
-          <w:szCs w:val="24"/>
-        </w:rPr>
-        <w:t xml:space="preserve"> code</w:t>
-      </w:r>
-      <w:r>
-        <w:rPr>
-          <w:sz w:val="24"/>
-          <w:szCs w:val="24"/>
-        </w:rPr>
-        <w:t xml:space="preserve"> in text box</w:t>
-      </w:r>
-    </w:p>
-    <w:p>
-      <w:pPr>
-        <w:rPr>
-          <w:sz w:val="24"/>
-          <w:szCs w:val="24"/>
-        </w:rPr>
-      </w:pPr>
-      <w:r>
-        <w:rPr>
-          <w:sz w:val="24"/>
-          <w:szCs w:val="24"/>
-        </w:rPr>
-        <w:t xml:space="preserve">Input: enter </w:t>
-      </w:r>
-      <w:r>
-        <w:rPr>
-          <w:sz w:val="24"/>
-          <w:szCs w:val="24"/>
-        </w:rPr>
-        <w:t>“DISCOUNT20”</w:t>
-      </w:r>
-      <w:r>
-        <w:rPr>
-          <w:sz w:val="24"/>
-          <w:szCs w:val="24"/>
-        </w:rPr>
-        <w:t>(Case matters)</w:t>
-      </w:r>
-      <w:r>
-        <w:rPr>
-          <w:sz w:val="24"/>
-          <w:szCs w:val="24"/>
-        </w:rPr>
-        <w:t xml:space="preserve"> </w:t>
-      </w:r>
-      <w:r>
-        <w:rPr>
-          <w:sz w:val="24"/>
-          <w:szCs w:val="24"/>
-        </w:rPr>
-        <w:t>discount code into discount code text box.</w:t>
+        <w:t xml:space="preserve">Expected Result: </w:t>
+      </w:r>
+      <w:r>
+        <w:rPr>
+          <w:sz w:val="24"/>
+          <w:szCs w:val="24"/>
+        </w:rPr>
+        <w:t xml:space="preserve">list generated in descending </w:t>
+      </w:r>
+      <w:r>
+        <w:rPr>
+          <w:sz w:val="24"/>
+          <w:szCs w:val="24"/>
+        </w:rPr>
+        <w:t>order.</w:t>
+      </w:r>
+    </w:p>
+    <w:p>
+      <w:pPr>
+        <w:rPr>
+          <w:sz w:val="24"/>
+          <w:szCs w:val="24"/>
+        </w:rPr>
+      </w:pPr>
+      <w:r>
+        <w:rPr>
+          <w:sz w:val="24"/>
+          <w:szCs w:val="24"/>
+        </w:rPr>
+        <w:t>Level of testing: Validation</w:t>
+      </w:r>
+    </w:p>
+    <w:p>
+      <w:pPr>
+        <w:rPr>
+          <w:sz w:val="24"/>
+          <w:szCs w:val="24"/>
+        </w:rPr>
+      </w:pPr>
+      <w:r>
+        <w:rPr>
+          <w:sz w:val="24"/>
+          <w:szCs w:val="24"/>
+        </w:rPr>
+        <w:t xml:space="preserve">Module(s) to be tested: </w:t>
+      </w:r>
+      <w:r>
+        <w:rPr>
+          <w:sz w:val="24"/>
+          <w:szCs w:val="24"/>
+        </w:rPr>
+        <w:t>high-to-low button</w:t>
+      </w:r>
+    </w:p>
+    <w:p>
+      <w:pPr>
+        <w:rPr>
+          <w:sz w:val="24"/>
+          <w:szCs w:val="24"/>
+        </w:rPr>
+      </w:pPr>
+      <w:r>
+        <w:rPr>
+          <w:sz w:val="24"/>
+          <w:szCs w:val="24"/>
+        </w:rPr>
+        <w:t xml:space="preserve">Test Case Technique used: </w:t>
+      </w:r>
+      <w:r>
+        <w:rPr>
+          <w:sz w:val="24"/>
+          <w:szCs w:val="24"/>
+        </w:rPr>
+        <w:t>Positive testing</w:t>
+      </w:r>
+    </w:p>
+    <w:p>
+      <w:pPr>
+        <w:rPr>
+          <w:sz w:val="24"/>
+          <w:szCs w:val="24"/>
+        </w:rPr>
+      </w:pPr>
+    </w:p>
+    <w:p>
+      <w:pPr>
+        <w:rPr>
+          <w:sz w:val="24"/>
+          <w:szCs w:val="24"/>
+        </w:rPr>
+      </w:pPr>
+      <w:r>
+        <w:rPr>
+          <w:sz w:val="24"/>
+          <w:szCs w:val="24"/>
+        </w:rPr>
+        <w:t>Test Case ID: TC</w:t>
+      </w:r>
+      <w:r>
+        <w:rPr>
+          <w:sz w:val="24"/>
+          <w:szCs w:val="24"/>
+        </w:rPr>
+        <w:t>10</w:t>
+      </w:r>
+    </w:p>
+    <w:p>
+      <w:pPr>
+        <w:rPr>
+          <w:sz w:val="24"/>
+          <w:szCs w:val="24"/>
+        </w:rPr>
+      </w:pPr>
+      <w:r>
+        <w:rPr>
+          <w:sz w:val="24"/>
+          <w:szCs w:val="24"/>
+        </w:rPr>
+        <w:t xml:space="preserve">Description: </w:t>
+      </w:r>
+      <w:r>
+        <w:rPr>
+          <w:sz w:val="24"/>
+          <w:szCs w:val="24"/>
+        </w:rPr>
+        <w:t xml:space="preserve">Sorting items by </w:t>
+      </w:r>
+      <w:r>
+        <w:rPr>
+          <w:sz w:val="24"/>
+          <w:szCs w:val="24"/>
+        </w:rPr>
+        <w:t xml:space="preserve">lowest to highest </w:t>
+      </w:r>
+      <w:r>
+        <w:rPr>
+          <w:sz w:val="24"/>
+          <w:szCs w:val="24"/>
+        </w:rPr>
+        <w:t>price</w:t>
+      </w:r>
+    </w:p>
+    <w:p>
+      <w:pPr>
+        <w:rPr>
+          <w:sz w:val="24"/>
+          <w:szCs w:val="24"/>
+        </w:rPr>
+      </w:pPr>
+      <w:r>
+        <w:rPr>
+          <w:sz w:val="24"/>
+          <w:szCs w:val="24"/>
+        </w:rPr>
+        <w:t xml:space="preserve">Input: User </w:t>
+      </w:r>
+      <w:r>
+        <w:rPr>
+          <w:sz w:val="24"/>
+          <w:szCs w:val="24"/>
+        </w:rPr>
+        <w:t>selects two items from drop-down menu (apple, banana), next the user selects low to high button</w:t>
       </w:r>
     </w:p>
     <w:p>
@@ -1044,110 +2221,152 @@
         </w:rPr>
         <w:t xml:space="preserve">Expected Output: </w:t>
       </w:r>
-    </w:p>
-    <w:p>
-      <w:pPr>
-        <w:rPr>
-          <w:sz w:val="24"/>
-          <w:szCs w:val="24"/>
-        </w:rPr>
-      </w:pPr>
-      <w:r>
-        <w:rPr>
-          <w:sz w:val="24"/>
-          <w:szCs w:val="24"/>
-        </w:rPr>
-        <w:t>Expected Result: Discount code should be accepted</w:t>
-      </w:r>
-      <w:r>
-        <w:rPr>
-          <w:sz w:val="24"/>
-          <w:szCs w:val="24"/>
-        </w:rPr>
-        <w:t>.</w:t>
-      </w:r>
-    </w:p>
-    <w:p>
-      <w:pPr>
-        <w:rPr>
-          <w:sz w:val="24"/>
-          <w:szCs w:val="24"/>
-        </w:rPr>
-      </w:pPr>
-      <w:r>
-        <w:rPr>
-          <w:sz w:val="24"/>
-          <w:szCs w:val="24"/>
-        </w:rPr>
-        <w:t>Level of testing: Integration</w:t>
-      </w:r>
-    </w:p>
-    <w:p>
-      <w:pPr>
-        <w:rPr>
-          <w:sz w:val="24"/>
-          <w:szCs w:val="24"/>
-        </w:rPr>
-      </w:pPr>
-      <w:r>
-        <w:rPr>
-          <w:sz w:val="24"/>
-          <w:szCs w:val="24"/>
-        </w:rPr>
-        <w:t>Module(s) to be tested: Discount code text box</w:t>
-      </w:r>
-    </w:p>
-    <w:p>
-      <w:pPr>
-        <w:rPr>
-          <w:sz w:val="24"/>
-          <w:szCs w:val="24"/>
-        </w:rPr>
-      </w:pPr>
-      <w:r>
-        <w:rPr>
-          <w:sz w:val="24"/>
-          <w:szCs w:val="24"/>
-        </w:rPr>
-        <w:t>Test Case Technique used: Functional testing</w:t>
-      </w:r>
-    </w:p>
-    <w:p>
-      <w:pPr>
-        <w:rPr>
-          <w:sz w:val="24"/>
-          <w:szCs w:val="24"/>
-        </w:rPr>
-      </w:pPr>
-    </w:p>
-    <w:p>
-      <w:pPr>
-        <w:rPr>
-          <w:sz w:val="24"/>
-          <w:szCs w:val="24"/>
-        </w:rPr>
-      </w:pPr>
-      <w:r>
-        <w:rPr>
-          <w:sz w:val="24"/>
-          <w:szCs w:val="24"/>
-        </w:rPr>
-        <w:t>Test Case ID: TC5</w:t>
-      </w:r>
-    </w:p>
-    <w:p>
-      <w:pPr>
-        <w:rPr>
-          <w:sz w:val="24"/>
-          <w:szCs w:val="24"/>
-        </w:rPr>
-      </w:pPr>
-      <w:r>
-        <w:rPr>
-          <w:sz w:val="24"/>
-          <w:szCs w:val="24"/>
-        </w:rPr>
-        <w:t>Description: Verify the discount code was applied</w:t>
+      <w:r>
+        <w:rPr>
+          <w:sz w:val="24"/>
+          <w:szCs w:val="24"/>
+        </w:rPr>
+        <w:t>the list should show the least expensive item first which is the banana at $2 and the apple at $3</w:t>
+      </w:r>
+    </w:p>
+    <w:p>
+      <w:pPr>
+        <w:rPr>
+          <w:sz w:val="24"/>
+          <w:szCs w:val="24"/>
+        </w:rPr>
+      </w:pPr>
+      <w:r>
+        <w:rPr>
+          <w:sz w:val="24"/>
+          <w:szCs w:val="24"/>
+        </w:rPr>
+        <w:t xml:space="preserve">Expected Result: </w:t>
+      </w:r>
+      <w:r>
+        <w:rPr>
+          <w:sz w:val="24"/>
+          <w:szCs w:val="24"/>
+        </w:rPr>
+        <w:t>list generated in ascending order.</w:t>
+      </w:r>
+    </w:p>
+    <w:p>
+      <w:pPr>
+        <w:rPr>
+          <w:sz w:val="24"/>
+          <w:szCs w:val="24"/>
+        </w:rPr>
+      </w:pPr>
+      <w:r>
+        <w:rPr>
+          <w:sz w:val="24"/>
+          <w:szCs w:val="24"/>
+        </w:rPr>
+        <w:t>Level of testing: Validation</w:t>
+      </w:r>
+    </w:p>
+    <w:p>
+      <w:pPr>
+        <w:rPr>
+          <w:sz w:val="24"/>
+          <w:szCs w:val="24"/>
+        </w:rPr>
+      </w:pPr>
+      <w:r>
+        <w:rPr>
+          <w:sz w:val="24"/>
+          <w:szCs w:val="24"/>
+        </w:rPr>
+        <w:t xml:space="preserve">Module(s) to be tested: </w:t>
+      </w:r>
+      <w:r>
+        <w:rPr>
+          <w:sz w:val="24"/>
+          <w:szCs w:val="24"/>
+        </w:rPr>
+        <w:t>low-to-high button</w:t>
+      </w:r>
+    </w:p>
+    <w:p>
+      <w:pPr>
+        <w:rPr>
+          <w:sz w:val="24"/>
+          <w:szCs w:val="24"/>
+        </w:rPr>
+      </w:pPr>
+      <w:r>
+        <w:rPr>
+          <w:sz w:val="24"/>
+          <w:szCs w:val="24"/>
+        </w:rPr>
+        <w:t xml:space="preserve">Test Case Technique used: </w:t>
+      </w:r>
+      <w:r>
+        <w:rPr>
+          <w:sz w:val="24"/>
+          <w:szCs w:val="24"/>
+        </w:rPr>
+        <w:t>Positive testing</w:t>
+      </w:r>
+    </w:p>
+    <w:p>
+      <w:pPr>
+        <w:rPr>
+          <w:sz w:val="24"/>
+          <w:szCs w:val="24"/>
+        </w:rPr>
+      </w:pPr>
+    </w:p>
+    <w:p>
+      <w:pPr>
+        <w:rPr>
+          <w:sz w:val="24"/>
+          <w:szCs w:val="24"/>
+        </w:rPr>
+      </w:pPr>
+      <w:r>
+        <w:rPr>
+          <w:sz w:val="24"/>
+          <w:szCs w:val="24"/>
+        </w:rPr>
+        <w:t>Test Case ID: TC</w:t>
+      </w:r>
+      <w:r>
+        <w:rPr>
+          <w:sz w:val="24"/>
+          <w:szCs w:val="24"/>
+        </w:rPr>
+        <w:t>1</w:t>
+      </w:r>
+      <w:r>
+        <w:rPr>
+          <w:sz w:val="24"/>
+          <w:szCs w:val="24"/>
+        </w:rPr>
+        <w:t>1</w:t>
+      </w:r>
+    </w:p>
+    <w:p>
+      <w:pPr>
+        <w:rPr>
+          <w:sz w:val="24"/>
+          <w:szCs w:val="24"/>
+        </w:rPr>
+      </w:pPr>
+      <w:r>
+        <w:rPr>
+          <w:sz w:val="24"/>
+          <w:szCs w:val="24"/>
+        </w:rPr>
+        <w:t xml:space="preserve">Description: </w:t>
+      </w:r>
+      <w:r>
+        <w:rPr>
+          <w:sz w:val="24"/>
+          <w:szCs w:val="24"/>
+        </w:rPr>
+        <w:t>check to ensure that the quantity available field is decreased by the number of items added to the cart</w:t>
       </w:r>
     </w:p>
     <w:p>
@@ -1169,504 +2388,7 @@
           <w:sz w:val="24"/>
           <w:szCs w:val="24"/>
         </w:rPr>
-        <w:t>After user enters “DISCOUNT20” into th</w:t>
-      </w:r>
-      <w:r>
-        <w:rPr>
-          <w:sz w:val="24"/>
-          <w:szCs w:val="24"/>
-        </w:rPr>
-        <w:t>e text box</w:t>
-      </w:r>
-      <w:r>
-        <w:rPr>
-          <w:sz w:val="24"/>
-          <w:szCs w:val="24"/>
-        </w:rPr>
-        <w:t>, user should select the apply discount button.</w:t>
-      </w:r>
-    </w:p>
-    <w:p>
-      <w:pPr>
-        <w:rPr>
-          <w:sz w:val="24"/>
-          <w:szCs w:val="24"/>
-        </w:rPr>
-      </w:pPr>
-      <w:r>
-        <w:rPr>
-          <w:sz w:val="24"/>
-          <w:szCs w:val="24"/>
-        </w:rPr>
-        <w:t xml:space="preserve">Expected Output: new price at </w:t>
-      </w:r>
-      <w:r>
-        <w:rPr>
-          <w:sz w:val="24"/>
-          <w:szCs w:val="24"/>
-        </w:rPr>
-        <w:t>20</w:t>
-      </w:r>
-      <w:r>
-        <w:rPr>
-          <w:sz w:val="24"/>
-          <w:szCs w:val="24"/>
-        </w:rPr>
-        <w:t>% lower</w:t>
-      </w:r>
-    </w:p>
-    <w:p>
-      <w:pPr>
-        <w:rPr>
-          <w:sz w:val="24"/>
-          <w:szCs w:val="24"/>
-        </w:rPr>
-      </w:pPr>
-      <w:r>
-        <w:rPr>
-          <w:sz w:val="24"/>
-          <w:szCs w:val="24"/>
-        </w:rPr>
-        <w:t>Expected Result: discount code gets applied and is reflected in the price</w:t>
-      </w:r>
-    </w:p>
-    <w:p>
-      <w:pPr>
-        <w:rPr>
-          <w:sz w:val="24"/>
-          <w:szCs w:val="24"/>
-        </w:rPr>
-      </w:pPr>
-      <w:r>
-        <w:rPr>
-          <w:sz w:val="24"/>
-          <w:szCs w:val="24"/>
-        </w:rPr>
-        <w:t>Level of testing: Integration and Validation</w:t>
-      </w:r>
-    </w:p>
-    <w:p>
-      <w:pPr>
-        <w:rPr>
-          <w:sz w:val="24"/>
-          <w:szCs w:val="24"/>
-        </w:rPr>
-      </w:pPr>
-      <w:r>
-        <w:rPr>
-          <w:sz w:val="24"/>
-          <w:szCs w:val="24"/>
-        </w:rPr>
-        <w:t xml:space="preserve">Module(s) to be tested: </w:t>
-      </w:r>
-      <w:r>
-        <w:rPr>
-          <w:sz w:val="24"/>
-          <w:szCs w:val="24"/>
-        </w:rPr>
-        <w:t>discount code button</w:t>
-      </w:r>
-    </w:p>
-    <w:p>
-      <w:pPr>
-        <w:rPr>
-          <w:sz w:val="24"/>
-          <w:szCs w:val="24"/>
-        </w:rPr>
-      </w:pPr>
-      <w:r>
-        <w:rPr>
-          <w:sz w:val="24"/>
-          <w:szCs w:val="24"/>
-        </w:rPr>
-        <w:t>Test Case Technique used:</w:t>
-      </w:r>
-      <w:r>
-        <w:rPr>
-          <w:sz w:val="24"/>
-          <w:szCs w:val="24"/>
-        </w:rPr>
-        <w:t xml:space="preserve"> Positive testing</w:t>
-      </w:r>
-    </w:p>
-    <w:p>
-      <w:pPr>
-        <w:rPr>
-          <w:sz w:val="24"/>
-          <w:szCs w:val="24"/>
-        </w:rPr>
-      </w:pPr>
-    </w:p>
-    <w:p>
-      <w:pPr>
-        <w:rPr>
-          <w:sz w:val="24"/>
-          <w:szCs w:val="24"/>
-        </w:rPr>
-      </w:pPr>
-      <w:r>
-        <w:rPr>
-          <w:sz w:val="24"/>
-          <w:szCs w:val="24"/>
-        </w:rPr>
-        <w:t>Test Case ID: TC6</w:t>
-      </w:r>
-    </w:p>
-    <w:p>
-      <w:pPr>
-        <w:rPr>
-          <w:sz w:val="24"/>
-          <w:szCs w:val="24"/>
-        </w:rPr>
-      </w:pPr>
-      <w:r>
-        <w:rPr>
-          <w:sz w:val="24"/>
-          <w:szCs w:val="24"/>
-        </w:rPr>
-        <w:t>Description: Verify that the user is able to remove an item</w:t>
-      </w:r>
-    </w:p>
-    <w:p>
-      <w:pPr>
-        <w:rPr>
-          <w:sz w:val="24"/>
-          <w:szCs w:val="24"/>
-        </w:rPr>
-      </w:pPr>
-      <w:r>
-        <w:rPr>
-          <w:sz w:val="24"/>
-          <w:szCs w:val="24"/>
-        </w:rPr>
-        <w:t xml:space="preserve">Input: user selects </w:t>
-      </w:r>
-      <w:r>
-        <w:rPr>
-          <w:sz w:val="24"/>
-          <w:szCs w:val="24"/>
-        </w:rPr>
-        <w:t>Banana from the drop-down menu</w:t>
-      </w:r>
-      <w:r>
-        <w:rPr>
-          <w:sz w:val="24"/>
-          <w:szCs w:val="24"/>
-        </w:rPr>
-        <w:t xml:space="preserve"> and clicks on remove button.</w:t>
-      </w:r>
-    </w:p>
-    <w:p>
-      <w:pPr>
-        <w:rPr>
-          <w:sz w:val="24"/>
-          <w:szCs w:val="24"/>
-        </w:rPr>
-      </w:pPr>
-      <w:r>
-        <w:rPr>
-          <w:sz w:val="24"/>
-          <w:szCs w:val="24"/>
-        </w:rPr>
-        <w:t>Expected Output: cart items minus removed item</w:t>
-      </w:r>
-    </w:p>
-    <w:p>
-      <w:pPr>
-        <w:rPr>
-          <w:sz w:val="24"/>
-          <w:szCs w:val="24"/>
-        </w:rPr>
-      </w:pPr>
-      <w:r>
-        <w:rPr>
-          <w:sz w:val="24"/>
-          <w:szCs w:val="24"/>
-        </w:rPr>
-        <w:t>Expected Result: item is removed from the cart</w:t>
-      </w:r>
-    </w:p>
-    <w:p>
-      <w:pPr>
-        <w:rPr>
-          <w:sz w:val="24"/>
-          <w:szCs w:val="24"/>
-        </w:rPr>
-      </w:pPr>
-      <w:r>
-        <w:rPr>
-          <w:sz w:val="24"/>
-          <w:szCs w:val="24"/>
-        </w:rPr>
-        <w:t>Level of testing: Integration and Validation</w:t>
-      </w:r>
-    </w:p>
-    <w:p>
-      <w:pPr>
-        <w:rPr>
-          <w:sz w:val="24"/>
-          <w:szCs w:val="24"/>
-        </w:rPr>
-      </w:pPr>
-      <w:r>
-        <w:rPr>
-          <w:sz w:val="24"/>
-          <w:szCs w:val="24"/>
-        </w:rPr>
-        <w:t>Module(s) to be tested:</w:t>
-      </w:r>
-      <w:r>
-        <w:rPr>
-          <w:sz w:val="24"/>
-          <w:szCs w:val="24"/>
-        </w:rPr>
-        <w:t xml:space="preserve"> Remove Item button</w:t>
-      </w:r>
-    </w:p>
-    <w:p>
-      <w:pPr>
-        <w:rPr>
-          <w:sz w:val="24"/>
-          <w:szCs w:val="24"/>
-        </w:rPr>
-      </w:pPr>
-      <w:r>
-        <w:rPr>
-          <w:sz w:val="24"/>
-          <w:szCs w:val="24"/>
-        </w:rPr>
-        <w:t>Test Case Technique used: Positive testing</w:t>
-      </w:r>
-    </w:p>
-    <w:p>
-      <w:pPr>
-        <w:rPr>
-          <w:sz w:val="24"/>
-          <w:szCs w:val="24"/>
-        </w:rPr>
-      </w:pPr>
-    </w:p>
-    <w:p>
-      <w:pPr>
-        <w:rPr>
-          <w:sz w:val="24"/>
-          <w:szCs w:val="24"/>
-        </w:rPr>
-      </w:pPr>
-      <w:r>
-        <w:rPr>
-          <w:sz w:val="24"/>
-          <w:szCs w:val="24"/>
-        </w:rPr>
-        <w:t>Test Case ID: TC7</w:t>
-      </w:r>
-    </w:p>
-    <w:p>
-      <w:pPr>
-        <w:rPr>
-          <w:sz w:val="24"/>
-          <w:szCs w:val="24"/>
-        </w:rPr>
-      </w:pPr>
-      <w:r>
-        <w:rPr>
-          <w:sz w:val="24"/>
-          <w:szCs w:val="24"/>
-        </w:rPr>
-        <w:lastRenderedPageBreak/>
-        <w:t>Description: Verify that an error message is generated for trying to remove an invalid item.</w:t>
-      </w:r>
-    </w:p>
-    <w:p>
-      <w:pPr>
-        <w:rPr>
-          <w:sz w:val="24"/>
-          <w:szCs w:val="24"/>
-        </w:rPr>
-      </w:pPr>
-      <w:r>
-        <w:rPr>
-          <w:sz w:val="24"/>
-          <w:szCs w:val="24"/>
-        </w:rPr>
-        <w:t xml:space="preserve">Input: User </w:t>
-      </w:r>
-      <w:r>
-        <w:rPr>
-          <w:sz w:val="24"/>
-          <w:szCs w:val="24"/>
-        </w:rPr>
-        <w:t>selects</w:t>
-      </w:r>
-      <w:r>
-        <w:rPr>
-          <w:sz w:val="24"/>
-          <w:szCs w:val="24"/>
-        </w:rPr>
-        <w:t xml:space="preserve"> item to remove from drop down and clicks remove button</w:t>
-      </w:r>
-    </w:p>
-    <w:p>
-      <w:pPr>
-        <w:rPr>
-          <w:sz w:val="24"/>
-          <w:szCs w:val="24"/>
-        </w:rPr>
-      </w:pPr>
-      <w:r>
-        <w:rPr>
-          <w:sz w:val="24"/>
-          <w:szCs w:val="24"/>
-        </w:rPr>
-        <w:t>Expected Output: Error message saying that this item does not exist.</w:t>
-      </w:r>
-    </w:p>
-    <w:p>
-      <w:pPr>
-        <w:rPr>
-          <w:sz w:val="24"/>
-          <w:szCs w:val="24"/>
-        </w:rPr>
-      </w:pPr>
-      <w:r>
-        <w:rPr>
-          <w:sz w:val="24"/>
-          <w:szCs w:val="24"/>
-        </w:rPr>
-        <w:t xml:space="preserve">Expected Result: error message generated. </w:t>
-      </w:r>
-    </w:p>
-    <w:p>
-      <w:pPr>
-        <w:rPr>
-          <w:sz w:val="24"/>
-          <w:szCs w:val="24"/>
-        </w:rPr>
-      </w:pPr>
-      <w:r>
-        <w:rPr>
-          <w:sz w:val="24"/>
-          <w:szCs w:val="24"/>
-        </w:rPr>
-        <w:t>Level of testing: Validation</w:t>
-      </w:r>
-    </w:p>
-    <w:p>
-      <w:pPr>
-        <w:rPr>
-          <w:sz w:val="24"/>
-          <w:szCs w:val="24"/>
-        </w:rPr>
-      </w:pPr>
-      <w:r>
-        <w:rPr>
-          <w:sz w:val="24"/>
-          <w:szCs w:val="24"/>
-        </w:rPr>
-        <w:t xml:space="preserve">Module(s) to be tested: remove item </w:t>
-      </w:r>
-      <w:r>
-        <w:rPr>
-          <w:sz w:val="24"/>
-          <w:szCs w:val="24"/>
-        </w:rPr>
-        <w:t>button</w:t>
-      </w:r>
-    </w:p>
-    <w:p>
-      <w:pPr>
-        <w:rPr>
-          <w:sz w:val="24"/>
-          <w:szCs w:val="24"/>
-        </w:rPr>
-      </w:pPr>
-      <w:r>
-        <w:rPr>
-          <w:sz w:val="24"/>
-          <w:szCs w:val="24"/>
-        </w:rPr>
-        <w:t>Test Case Technique used: Negative testing</w:t>
-      </w:r>
-    </w:p>
-    <w:p>
-      <w:pPr>
-        <w:rPr>
-          <w:sz w:val="24"/>
-          <w:szCs w:val="24"/>
-        </w:rPr>
-      </w:pPr>
-    </w:p>
-    <w:p>
-      <w:pPr>
-        <w:rPr>
-          <w:sz w:val="24"/>
-          <w:szCs w:val="24"/>
-        </w:rPr>
-      </w:pPr>
-      <w:r>
-        <w:rPr>
-          <w:sz w:val="24"/>
-          <w:szCs w:val="24"/>
-        </w:rPr>
-        <w:t>Test Case ID: TC</w:t>
-      </w:r>
-      <w:r>
-        <w:rPr>
-          <w:sz w:val="24"/>
-          <w:szCs w:val="24"/>
-        </w:rPr>
-        <w:t>8</w:t>
-      </w:r>
-    </w:p>
-    <w:p>
-      <w:pPr>
-        <w:rPr>
-          <w:sz w:val="24"/>
-          <w:szCs w:val="24"/>
-        </w:rPr>
-      </w:pPr>
-      <w:r>
-        <w:rPr>
-          <w:sz w:val="24"/>
-          <w:szCs w:val="24"/>
-        </w:rPr>
-        <w:t xml:space="preserve">Description: </w:t>
-      </w:r>
-      <w:r>
-        <w:rPr>
-          <w:sz w:val="24"/>
-          <w:szCs w:val="24"/>
-        </w:rPr>
-        <w:t>Verify that the cart has cleared after purchase is completed.</w:t>
-      </w:r>
-    </w:p>
-    <w:p>
-      <w:pPr>
-        <w:rPr>
-          <w:sz w:val="24"/>
-          <w:szCs w:val="24"/>
-        </w:rPr>
-      </w:pPr>
-      <w:r>
-        <w:rPr>
-          <w:sz w:val="24"/>
-          <w:szCs w:val="24"/>
-        </w:rPr>
-        <w:t>Input: User</w:t>
-      </w:r>
-      <w:r>
-        <w:rPr>
-          <w:sz w:val="24"/>
-          <w:szCs w:val="24"/>
-        </w:rPr>
-        <w:t xml:space="preserve"> selects 2 bananas from drop-down</w:t>
-      </w:r>
-      <w:r>
-        <w:rPr>
-          <w:sz w:val="24"/>
-          <w:szCs w:val="24"/>
-        </w:rPr>
-        <w:t xml:space="preserve"> menu and adds them to the cart. Next, the user selects Purchase items in cart button.</w:t>
+        <w:t xml:space="preserve">User selects one banana and adds it to the cart, then select banana from the drop-down menu of check quantity of an item. </w:t>
       </w:r>
     </w:p>
     <w:p>
@@ -1688,679 +2410,7 @@
           <w:sz w:val="24"/>
           <w:szCs w:val="24"/>
         </w:rPr>
-        <w:t xml:space="preserve">cart should now be empty. </w:t>
-      </w:r>
-    </w:p>
-    <w:p>
-      <w:pPr>
-        <w:rPr>
-          <w:sz w:val="24"/>
-          <w:szCs w:val="24"/>
-        </w:rPr>
-      </w:pPr>
-      <w:r>
-        <w:rPr>
-          <w:sz w:val="24"/>
-          <w:szCs w:val="24"/>
-        </w:rPr>
-        <w:t xml:space="preserve">Expected Result: </w:t>
-      </w:r>
-      <w:r>
-        <w:rPr>
-          <w:sz w:val="24"/>
-          <w:szCs w:val="24"/>
-        </w:rPr>
-        <w:t>empty cart</w:t>
-      </w:r>
-    </w:p>
-    <w:p>
-      <w:pPr>
-        <w:rPr>
-          <w:sz w:val="24"/>
-          <w:szCs w:val="24"/>
-        </w:rPr>
-      </w:pPr>
-      <w:r>
-        <w:rPr>
-          <w:sz w:val="24"/>
-          <w:szCs w:val="24"/>
-        </w:rPr>
-        <w:t>Level of testing: Validation</w:t>
-      </w:r>
-    </w:p>
-    <w:p>
-      <w:pPr>
-        <w:rPr>
-          <w:sz w:val="24"/>
-          <w:szCs w:val="24"/>
-        </w:rPr>
-      </w:pPr>
-      <w:r>
-        <w:rPr>
-          <w:sz w:val="24"/>
-          <w:szCs w:val="24"/>
-        </w:rPr>
-        <w:t xml:space="preserve">Module(s) to be tested: </w:t>
-      </w:r>
-      <w:r>
-        <w:rPr>
-          <w:sz w:val="24"/>
-          <w:szCs w:val="24"/>
-        </w:rPr>
-        <w:t>Purchase items in cart button</w:t>
-      </w:r>
-    </w:p>
-    <w:p>
-      <w:pPr>
-        <w:rPr>
-          <w:sz w:val="24"/>
-          <w:szCs w:val="24"/>
-        </w:rPr>
-      </w:pPr>
-      <w:r>
-        <w:rPr>
-          <w:sz w:val="24"/>
-          <w:szCs w:val="24"/>
-        </w:rPr>
-        <w:t xml:space="preserve">Test Case Technique used: </w:t>
-      </w:r>
-      <w:r>
-        <w:rPr>
-          <w:sz w:val="24"/>
-          <w:szCs w:val="24"/>
-        </w:rPr>
-        <w:t>Positive</w:t>
-      </w:r>
-      <w:r>
-        <w:rPr>
-          <w:sz w:val="24"/>
-          <w:szCs w:val="24"/>
-        </w:rPr>
-        <w:t xml:space="preserve"> testing</w:t>
-      </w:r>
-    </w:p>
-    <w:p>
-      <w:pPr>
-        <w:rPr>
-          <w:sz w:val="24"/>
-          <w:szCs w:val="24"/>
-        </w:rPr>
-      </w:pPr>
-    </w:p>
-    <w:p>
-      <w:pPr>
-        <w:rPr>
-          <w:sz w:val="24"/>
-          <w:szCs w:val="24"/>
-        </w:rPr>
-      </w:pPr>
-      <w:r>
-        <w:rPr>
-          <w:sz w:val="24"/>
-          <w:szCs w:val="24"/>
-        </w:rPr>
-        <w:t>Test Case ID: TC</w:t>
-      </w:r>
-      <w:r>
-        <w:rPr>
-          <w:sz w:val="24"/>
-          <w:szCs w:val="24"/>
-        </w:rPr>
-        <w:t>9</w:t>
-      </w:r>
-    </w:p>
-    <w:p>
-      <w:pPr>
-        <w:rPr>
-          <w:sz w:val="24"/>
-          <w:szCs w:val="24"/>
-        </w:rPr>
-      </w:pPr>
-      <w:r>
-        <w:rPr>
-          <w:sz w:val="24"/>
-          <w:szCs w:val="24"/>
-        </w:rPr>
-        <w:t xml:space="preserve">Description: </w:t>
-      </w:r>
-      <w:r>
-        <w:rPr>
-          <w:sz w:val="24"/>
-          <w:szCs w:val="24"/>
-        </w:rPr>
-        <w:t>Sorting items by highest price to lowest price</w:t>
-      </w:r>
-    </w:p>
-    <w:p>
-      <w:pPr>
-        <w:rPr>
-          <w:sz w:val="24"/>
-          <w:szCs w:val="24"/>
-        </w:rPr>
-      </w:pPr>
-      <w:r>
-        <w:rPr>
-          <w:sz w:val="24"/>
-          <w:szCs w:val="24"/>
-        </w:rPr>
-        <w:t xml:space="preserve">Input: User </w:t>
-      </w:r>
-      <w:r>
-        <w:rPr>
-          <w:sz w:val="24"/>
-          <w:szCs w:val="24"/>
-        </w:rPr>
-        <w:t xml:space="preserve">selects </w:t>
-      </w:r>
-      <w:r>
-        <w:rPr>
-          <w:sz w:val="24"/>
-          <w:szCs w:val="24"/>
-        </w:rPr>
-        <w:t>two items from drop-down menu (banana, apple), next the user selects high to low button</w:t>
-      </w:r>
-    </w:p>
-    <w:p>
-      <w:pPr>
-        <w:rPr>
-          <w:sz w:val="24"/>
-          <w:szCs w:val="24"/>
-        </w:rPr>
-      </w:pPr>
-      <w:r>
-        <w:rPr>
-          <w:sz w:val="24"/>
-          <w:szCs w:val="24"/>
-        </w:rPr>
-        <w:t xml:space="preserve">Expected Output: </w:t>
-      </w:r>
-      <w:r>
-        <w:rPr>
-          <w:sz w:val="24"/>
-          <w:szCs w:val="24"/>
-        </w:rPr>
-        <w:t>the list should show the most expensive item first which is the apple at $3 and the banana second at $2</w:t>
-      </w:r>
-    </w:p>
-    <w:p>
-      <w:pPr>
-        <w:rPr>
-          <w:sz w:val="24"/>
-          <w:szCs w:val="24"/>
-        </w:rPr>
-      </w:pPr>
-      <w:r>
-        <w:rPr>
-          <w:sz w:val="24"/>
-          <w:szCs w:val="24"/>
-        </w:rPr>
-        <w:t xml:space="preserve">Expected Result: </w:t>
-      </w:r>
-      <w:r>
-        <w:rPr>
-          <w:sz w:val="24"/>
-          <w:szCs w:val="24"/>
-        </w:rPr>
-        <w:t xml:space="preserve">list generated in descending </w:t>
-      </w:r>
-      <w:r>
-        <w:rPr>
-          <w:sz w:val="24"/>
-          <w:szCs w:val="24"/>
-        </w:rPr>
-        <w:t>order.</w:t>
-      </w:r>
-    </w:p>
-    <w:p>
-      <w:pPr>
-        <w:rPr>
-          <w:sz w:val="24"/>
-          <w:szCs w:val="24"/>
-        </w:rPr>
-      </w:pPr>
-      <w:r>
-        <w:rPr>
-          <w:sz w:val="24"/>
-          <w:szCs w:val="24"/>
-        </w:rPr>
-        <w:t>Level of testing: Validation</w:t>
-      </w:r>
-    </w:p>
-    <w:p>
-      <w:pPr>
-        <w:rPr>
-          <w:sz w:val="24"/>
-          <w:szCs w:val="24"/>
-        </w:rPr>
-      </w:pPr>
-      <w:r>
-        <w:rPr>
-          <w:sz w:val="24"/>
-          <w:szCs w:val="24"/>
-        </w:rPr>
-        <w:t xml:space="preserve">Module(s) to be tested: </w:t>
-      </w:r>
-      <w:r>
-        <w:rPr>
-          <w:sz w:val="24"/>
-          <w:szCs w:val="24"/>
-        </w:rPr>
-        <w:t>high-to-low button</w:t>
-      </w:r>
-    </w:p>
-    <w:p>
-      <w:pPr>
-        <w:rPr>
-          <w:sz w:val="24"/>
-          <w:szCs w:val="24"/>
-        </w:rPr>
-      </w:pPr>
-      <w:r>
-        <w:rPr>
-          <w:sz w:val="24"/>
-          <w:szCs w:val="24"/>
-        </w:rPr>
-        <w:t xml:space="preserve">Test Case Technique used: </w:t>
-      </w:r>
-      <w:r>
-        <w:rPr>
-          <w:sz w:val="24"/>
-          <w:szCs w:val="24"/>
-        </w:rPr>
-        <w:t>Positive testing</w:t>
-      </w:r>
-    </w:p>
-    <w:p>
-      <w:pPr>
-        <w:rPr>
-          <w:sz w:val="24"/>
-          <w:szCs w:val="24"/>
-        </w:rPr>
-      </w:pPr>
-    </w:p>
-    <w:p>
-      <w:pPr>
-        <w:rPr>
-          <w:sz w:val="24"/>
-          <w:szCs w:val="24"/>
-        </w:rPr>
-      </w:pPr>
-      <w:r>
-        <w:rPr>
-          <w:sz w:val="24"/>
-          <w:szCs w:val="24"/>
-        </w:rPr>
-        <w:lastRenderedPageBreak/>
-        <w:t>Test Case ID: TC</w:t>
-      </w:r>
-      <w:r>
-        <w:rPr>
-          <w:sz w:val="24"/>
-          <w:szCs w:val="24"/>
-        </w:rPr>
-        <w:t>10</w:t>
-      </w:r>
-    </w:p>
-    <w:p>
-      <w:pPr>
-        <w:rPr>
-          <w:sz w:val="24"/>
-          <w:szCs w:val="24"/>
-        </w:rPr>
-      </w:pPr>
-      <w:r>
-        <w:rPr>
-          <w:sz w:val="24"/>
-          <w:szCs w:val="24"/>
-        </w:rPr>
-        <w:t xml:space="preserve">Description: </w:t>
-      </w:r>
-      <w:r>
-        <w:rPr>
-          <w:sz w:val="24"/>
-          <w:szCs w:val="24"/>
-        </w:rPr>
-        <w:t xml:space="preserve">Sorting items by </w:t>
-      </w:r>
-      <w:r>
-        <w:rPr>
-          <w:sz w:val="24"/>
-          <w:szCs w:val="24"/>
-        </w:rPr>
-        <w:t xml:space="preserve">lowest to highest </w:t>
-      </w:r>
-      <w:r>
-        <w:rPr>
-          <w:sz w:val="24"/>
-          <w:szCs w:val="24"/>
-        </w:rPr>
-        <w:t>price</w:t>
-      </w:r>
-    </w:p>
-    <w:p>
-      <w:pPr>
-        <w:rPr>
-          <w:sz w:val="24"/>
-          <w:szCs w:val="24"/>
-        </w:rPr>
-      </w:pPr>
-      <w:r>
-        <w:rPr>
-          <w:sz w:val="24"/>
-          <w:szCs w:val="24"/>
-        </w:rPr>
-        <w:t xml:space="preserve">Input: User </w:t>
-      </w:r>
-      <w:r>
-        <w:rPr>
-          <w:sz w:val="24"/>
-          <w:szCs w:val="24"/>
-        </w:rPr>
-        <w:t>selects two items from drop-down menu (</w:t>
-      </w:r>
-      <w:r>
-        <w:rPr>
-          <w:sz w:val="24"/>
-          <w:szCs w:val="24"/>
-        </w:rPr>
-        <w:t>apple, banana</w:t>
-      </w:r>
-      <w:r>
-        <w:rPr>
-          <w:sz w:val="24"/>
-          <w:szCs w:val="24"/>
-        </w:rPr>
-        <w:t>), next the user select</w:t>
-      </w:r>
-      <w:r>
-        <w:rPr>
-          <w:sz w:val="24"/>
-          <w:szCs w:val="24"/>
-        </w:rPr>
-        <w:t>s low to high</w:t>
-      </w:r>
-      <w:r>
-        <w:rPr>
-          <w:sz w:val="24"/>
-          <w:szCs w:val="24"/>
-        </w:rPr>
-        <w:t xml:space="preserve"> button</w:t>
-      </w:r>
-    </w:p>
-    <w:p>
-      <w:pPr>
-        <w:rPr>
-          <w:sz w:val="24"/>
-          <w:szCs w:val="24"/>
-        </w:rPr>
-      </w:pPr>
-      <w:r>
-        <w:rPr>
-          <w:sz w:val="24"/>
-          <w:szCs w:val="24"/>
-        </w:rPr>
-        <w:t xml:space="preserve">Expected Output: </w:t>
-      </w:r>
-      <w:r>
-        <w:rPr>
-          <w:sz w:val="24"/>
-          <w:szCs w:val="24"/>
-        </w:rPr>
-        <w:t>the list should show the</w:t>
-      </w:r>
-      <w:r>
-        <w:rPr>
-          <w:sz w:val="24"/>
-          <w:szCs w:val="24"/>
-        </w:rPr>
-        <w:t xml:space="preserve"> least expensive </w:t>
-      </w:r>
-      <w:r>
-        <w:rPr>
-          <w:sz w:val="24"/>
-          <w:szCs w:val="24"/>
-        </w:rPr>
-        <w:t xml:space="preserve">item first which is the </w:t>
-      </w:r>
-      <w:r>
-        <w:rPr>
-          <w:sz w:val="24"/>
-          <w:szCs w:val="24"/>
-        </w:rPr>
-        <w:t>banana at $2</w:t>
-      </w:r>
-      <w:r>
-        <w:rPr>
-          <w:sz w:val="24"/>
-          <w:szCs w:val="24"/>
-        </w:rPr>
-        <w:t xml:space="preserve"> and the </w:t>
-      </w:r>
-      <w:r>
-        <w:rPr>
-          <w:sz w:val="24"/>
-          <w:szCs w:val="24"/>
-        </w:rPr>
-        <w:t>apple at $3</w:t>
-      </w:r>
-    </w:p>
-    <w:p>
-      <w:pPr>
-        <w:rPr>
-          <w:sz w:val="24"/>
-          <w:szCs w:val="24"/>
-        </w:rPr>
-      </w:pPr>
-      <w:r>
-        <w:rPr>
-          <w:sz w:val="24"/>
-          <w:szCs w:val="24"/>
-        </w:rPr>
-        <w:t xml:space="preserve">Expected Result: </w:t>
-      </w:r>
-      <w:r>
-        <w:rPr>
-          <w:sz w:val="24"/>
-          <w:szCs w:val="24"/>
-        </w:rPr>
-        <w:t xml:space="preserve">list generated in </w:t>
-      </w:r>
-      <w:r>
-        <w:rPr>
-          <w:sz w:val="24"/>
-          <w:szCs w:val="24"/>
-        </w:rPr>
-        <w:t>a</w:t>
-      </w:r>
-      <w:r>
-        <w:rPr>
-          <w:sz w:val="24"/>
-          <w:szCs w:val="24"/>
-        </w:rPr>
-        <w:t>scending order.</w:t>
-      </w:r>
-    </w:p>
-    <w:p>
-      <w:pPr>
-        <w:rPr>
-          <w:sz w:val="24"/>
-          <w:szCs w:val="24"/>
-        </w:rPr>
-      </w:pPr>
-      <w:r>
-        <w:rPr>
-          <w:sz w:val="24"/>
-          <w:szCs w:val="24"/>
-        </w:rPr>
-        <w:t>Level of testing: Validation</w:t>
-      </w:r>
-    </w:p>
-    <w:p>
-      <w:pPr>
-        <w:rPr>
-          <w:sz w:val="24"/>
-          <w:szCs w:val="24"/>
-        </w:rPr>
-      </w:pPr>
-      <w:r>
-        <w:rPr>
-          <w:sz w:val="24"/>
-          <w:szCs w:val="24"/>
-        </w:rPr>
-        <w:t xml:space="preserve">Module(s) to be tested: </w:t>
-      </w:r>
-      <w:r>
-        <w:rPr>
-          <w:sz w:val="24"/>
-          <w:szCs w:val="24"/>
-        </w:rPr>
-        <w:t>low-to-high</w:t>
-      </w:r>
-      <w:r>
-        <w:rPr>
-          <w:sz w:val="24"/>
-          <w:szCs w:val="24"/>
-        </w:rPr>
-        <w:t xml:space="preserve"> button</w:t>
-      </w:r>
-    </w:p>
-    <w:p>
-      <w:pPr>
-        <w:rPr>
-          <w:sz w:val="24"/>
-          <w:szCs w:val="24"/>
-        </w:rPr>
-      </w:pPr>
-      <w:r>
-        <w:rPr>
-          <w:sz w:val="24"/>
-          <w:szCs w:val="24"/>
-        </w:rPr>
-        <w:t xml:space="preserve">Test Case Technique used: </w:t>
-      </w:r>
-      <w:r>
-        <w:rPr>
-          <w:sz w:val="24"/>
-          <w:szCs w:val="24"/>
-        </w:rPr>
-        <w:t>Positive testing</w:t>
-      </w:r>
-    </w:p>
-    <w:p>
-      <w:pPr>
-        <w:rPr>
-          <w:sz w:val="24"/>
-          <w:szCs w:val="24"/>
-        </w:rPr>
-      </w:pPr>
-    </w:p>
-    <w:p>
-      <w:pPr>
-        <w:rPr>
-          <w:sz w:val="24"/>
-          <w:szCs w:val="24"/>
-        </w:rPr>
-      </w:pPr>
-      <w:r>
-        <w:rPr>
-          <w:sz w:val="24"/>
-          <w:szCs w:val="24"/>
-        </w:rPr>
-        <w:t>Test Case ID: TC</w:t>
-      </w:r>
-      <w:r>
-        <w:rPr>
-          <w:sz w:val="24"/>
-          <w:szCs w:val="24"/>
-        </w:rPr>
-        <w:t>1</w:t>
-      </w:r>
-      <w:r>
-        <w:rPr>
-          <w:sz w:val="24"/>
-          <w:szCs w:val="24"/>
-        </w:rPr>
-        <w:t>1</w:t>
-      </w:r>
-    </w:p>
-    <w:p>
-      <w:pPr>
-        <w:rPr>
-          <w:sz w:val="24"/>
-          <w:szCs w:val="24"/>
-        </w:rPr>
-      </w:pPr>
-      <w:r>
-        <w:rPr>
-          <w:sz w:val="24"/>
-          <w:szCs w:val="24"/>
-        </w:rPr>
-        <w:t xml:space="preserve">Description: </w:t>
-      </w:r>
-      <w:r>
-        <w:rPr>
-          <w:sz w:val="24"/>
-          <w:szCs w:val="24"/>
-        </w:rPr>
-        <w:t>check</w:t>
-      </w:r>
-      <w:r>
-        <w:rPr>
-          <w:sz w:val="24"/>
-          <w:szCs w:val="24"/>
-        </w:rPr>
-        <w:t xml:space="preserve"> to ensure that the quantity available field is decreased by the number of items added to the cart</w:t>
-      </w:r>
-    </w:p>
-    <w:p>
-      <w:pPr>
-        <w:rPr>
-          <w:sz w:val="24"/>
-          <w:szCs w:val="24"/>
-        </w:rPr>
-      </w:pPr>
-      <w:r>
-        <w:rPr>
-          <w:sz w:val="24"/>
-          <w:szCs w:val="24"/>
-        </w:rPr>
-        <w:t xml:space="preserve">Input: </w:t>
-      </w:r>
-      <w:r>
-        <w:rPr>
-          <w:sz w:val="24"/>
-          <w:szCs w:val="24"/>
-        </w:rPr>
-        <w:t xml:space="preserve">User selects one banana and adds it to the cart, then select banana from the drop-down menu of check quantity of an item. </w:t>
-      </w:r>
-    </w:p>
-    <w:p>
-      <w:pPr>
-        <w:rPr>
-          <w:sz w:val="24"/>
-          <w:szCs w:val="24"/>
-        </w:rPr>
-      </w:pPr>
-      <w:r>
-        <w:rPr>
-          <w:sz w:val="24"/>
-          <w:szCs w:val="24"/>
-        </w:rPr>
-        <w:t xml:space="preserve">Expected Output: </w:t>
-      </w:r>
-      <w:r>
-        <w:rPr>
-          <w:sz w:val="24"/>
-          <w:szCs w:val="24"/>
-        </w:rPr>
-        <w:t>th</w:t>
-      </w:r>
-      <w:r>
-        <w:rPr>
-          <w:sz w:val="24"/>
-          <w:szCs w:val="24"/>
-        </w:rPr>
-        <w:t>e quantity available of bananas should now be one less.</w:t>
+        <w:t>the quantity available of bananas should now be one less.</w:t>
       </w:r>
     </w:p>
     <w:p>
@@ -2504,6 +2554,7 @@
           <w:sz w:val="24"/>
           <w:szCs w:val="24"/>
         </w:rPr>
+        <w:lastRenderedPageBreak/>
         <w:t>Access to text entry fields and drop-down menus.</w:t>
       </w:r>
     </w:p>

</xml_diff>